<commit_message>
removed the presentation notes
also updated a couple facts and updated the notes document
</commit_message>
<xml_diff>
--- a/PresentationNotes.docx
+++ b/PresentationNotes.docx
@@ -6,14 +6,14 @@
       <w:pPr>
         <w:spacing w:after="0" w:line="240" w:lineRule="auto"/>
         <w:rPr>
-          <w:sz w:val="18"/>
-          <w:szCs w:val="18"/>
-        </w:rPr>
-      </w:pPr>
-      <w:r>
-        <w:rPr>
-          <w:sz w:val="18"/>
-          <w:szCs w:val="18"/>
+          <w:sz w:val="24"/>
+          <w:szCs w:val="24"/>
+        </w:rPr>
+      </w:pPr>
+      <w:r>
+        <w:rPr>
+          <w:sz w:val="24"/>
+          <w:szCs w:val="24"/>
         </w:rPr>
         <w:t>## About me</w:t>
       </w:r>
@@ -27,30 +27,30 @@
         </w:numPr>
         <w:spacing w:after="0" w:line="240" w:lineRule="auto"/>
         <w:rPr>
-          <w:sz w:val="18"/>
-          <w:szCs w:val="18"/>
-        </w:rPr>
-      </w:pPr>
-      <w:r>
-        <w:rPr>
-          <w:sz w:val="18"/>
-          <w:szCs w:val="18"/>
+          <w:sz w:val="24"/>
+          <w:szCs w:val="24"/>
+        </w:rPr>
+      </w:pPr>
+      <w:r>
+        <w:rPr>
+          <w:sz w:val="24"/>
+          <w:szCs w:val="24"/>
         </w:rPr>
         <w:t xml:space="preserve">11 years at </w:t>
       </w:r>
       <w:proofErr w:type="spellStart"/>
       <w:r>
         <w:rPr>
-          <w:sz w:val="18"/>
-          <w:szCs w:val="18"/>
+          <w:sz w:val="24"/>
+          <w:szCs w:val="24"/>
         </w:rPr>
         <w:t>Cartegraph</w:t>
       </w:r>
       <w:proofErr w:type="spellEnd"/>
       <w:r>
         <w:rPr>
-          <w:sz w:val="18"/>
-          <w:szCs w:val="18"/>
+          <w:sz w:val="24"/>
+          <w:szCs w:val="24"/>
         </w:rPr>
         <w:t xml:space="preserve">  </w:t>
       </w:r>
@@ -64,14 +64,14 @@
         </w:numPr>
         <w:spacing w:after="0" w:line="240" w:lineRule="auto"/>
         <w:rPr>
-          <w:sz w:val="18"/>
-          <w:szCs w:val="18"/>
-        </w:rPr>
-      </w:pPr>
-      <w:r>
-        <w:rPr>
-          <w:sz w:val="18"/>
-          <w:szCs w:val="18"/>
+          <w:sz w:val="24"/>
+          <w:szCs w:val="24"/>
+        </w:rPr>
+      </w:pPr>
+      <w:r>
+        <w:rPr>
+          <w:sz w:val="24"/>
+          <w:szCs w:val="24"/>
         </w:rPr>
         <w:t xml:space="preserve">java script (knockout) application with a c# backend  </w:t>
       </w:r>
@@ -85,14 +85,14 @@
         </w:numPr>
         <w:spacing w:after="0" w:line="240" w:lineRule="auto"/>
         <w:rPr>
-          <w:sz w:val="18"/>
-          <w:szCs w:val="18"/>
-        </w:rPr>
-      </w:pPr>
-      <w:r>
-        <w:rPr>
-          <w:sz w:val="18"/>
-          <w:szCs w:val="18"/>
+          <w:sz w:val="24"/>
+          <w:szCs w:val="24"/>
+        </w:rPr>
+      </w:pPr>
+      <w:r>
+        <w:rPr>
+          <w:sz w:val="24"/>
+          <w:szCs w:val="24"/>
         </w:rPr>
         <w:t xml:space="preserve">I think data science is important and it will become more important  </w:t>
       </w:r>
@@ -106,14 +106,14 @@
         </w:numPr>
         <w:spacing w:after="0" w:line="240" w:lineRule="auto"/>
         <w:rPr>
-          <w:sz w:val="18"/>
-          <w:szCs w:val="18"/>
-        </w:rPr>
-      </w:pPr>
-      <w:r>
-        <w:rPr>
-          <w:sz w:val="18"/>
-          <w:szCs w:val="18"/>
+          <w:sz w:val="24"/>
+          <w:szCs w:val="24"/>
+        </w:rPr>
+      </w:pPr>
+      <w:r>
+        <w:rPr>
+          <w:sz w:val="24"/>
+          <w:szCs w:val="24"/>
         </w:rPr>
         <w:t xml:space="preserve">no real qualifications for this presentation other than  </w:t>
       </w:r>
@@ -127,30 +127,30 @@
         </w:numPr>
         <w:spacing w:after="0" w:line="240" w:lineRule="auto"/>
         <w:rPr>
-          <w:sz w:val="18"/>
-          <w:szCs w:val="18"/>
-        </w:rPr>
-      </w:pPr>
-      <w:r>
-        <w:rPr>
-          <w:sz w:val="18"/>
-          <w:szCs w:val="18"/>
+          <w:sz w:val="24"/>
+          <w:szCs w:val="24"/>
+        </w:rPr>
+      </w:pPr>
+      <w:r>
+        <w:rPr>
+          <w:sz w:val="24"/>
+          <w:szCs w:val="24"/>
         </w:rPr>
         <w:t xml:space="preserve">taking the </w:t>
       </w:r>
       <w:proofErr w:type="spellStart"/>
       <w:r>
         <w:rPr>
-          <w:sz w:val="18"/>
-          <w:szCs w:val="18"/>
+          <w:sz w:val="24"/>
+          <w:szCs w:val="24"/>
         </w:rPr>
         <w:t>coursera</w:t>
       </w:r>
       <w:proofErr w:type="spellEnd"/>
       <w:r>
         <w:rPr>
-          <w:sz w:val="18"/>
-          <w:szCs w:val="18"/>
+          <w:sz w:val="24"/>
+          <w:szCs w:val="24"/>
         </w:rPr>
         <w:t xml:space="preserve"> data science specialization  </w:t>
       </w:r>
@@ -159,14 +159,14 @@
       <w:pPr>
         <w:spacing w:after="0" w:line="240" w:lineRule="auto"/>
         <w:rPr>
-          <w:sz w:val="18"/>
-          <w:szCs w:val="18"/>
-        </w:rPr>
-      </w:pPr>
-      <w:r>
-        <w:rPr>
-          <w:sz w:val="18"/>
-          <w:szCs w:val="18"/>
+          <w:sz w:val="24"/>
+          <w:szCs w:val="24"/>
+        </w:rPr>
+      </w:pPr>
+      <w:r>
+        <w:rPr>
+          <w:sz w:val="24"/>
+          <w:szCs w:val="24"/>
         </w:rPr>
         <w:t>## Why this is important</w:t>
       </w:r>
@@ -175,14 +175,14 @@
       <w:pPr>
         <w:spacing w:after="0" w:line="240" w:lineRule="auto"/>
         <w:rPr>
-          <w:sz w:val="18"/>
-          <w:szCs w:val="18"/>
-        </w:rPr>
-      </w:pPr>
-      <w:r>
-        <w:rPr>
-          <w:sz w:val="18"/>
-          <w:szCs w:val="18"/>
+          <w:sz w:val="24"/>
+          <w:szCs w:val="24"/>
+        </w:rPr>
+      </w:pPr>
+      <w:r>
+        <w:rPr>
+          <w:sz w:val="24"/>
+          <w:szCs w:val="24"/>
         </w:rPr>
         <w:t>## Why Cont.</w:t>
       </w:r>
@@ -196,14 +196,14 @@
         </w:numPr>
         <w:spacing w:after="0" w:line="240" w:lineRule="auto"/>
         <w:rPr>
-          <w:sz w:val="18"/>
-          <w:szCs w:val="18"/>
-        </w:rPr>
-      </w:pPr>
-      <w:r>
-        <w:rPr>
-          <w:sz w:val="18"/>
-          <w:szCs w:val="18"/>
+          <w:sz w:val="24"/>
+          <w:szCs w:val="24"/>
+        </w:rPr>
+      </w:pPr>
+      <w:r>
+        <w:rPr>
+          <w:sz w:val="24"/>
+          <w:szCs w:val="24"/>
         </w:rPr>
         <w:t xml:space="preserve">Their theory was sound  </w:t>
       </w:r>
@@ -217,14 +217,14 @@
         </w:numPr>
         <w:spacing w:after="0" w:line="240" w:lineRule="auto"/>
         <w:rPr>
-          <w:sz w:val="18"/>
-          <w:szCs w:val="18"/>
-        </w:rPr>
-      </w:pPr>
-      <w:r>
-        <w:rPr>
-          <w:sz w:val="18"/>
-          <w:szCs w:val="18"/>
+          <w:sz w:val="24"/>
+          <w:szCs w:val="24"/>
+        </w:rPr>
+      </w:pPr>
+      <w:r>
+        <w:rPr>
+          <w:sz w:val="24"/>
+          <w:szCs w:val="24"/>
         </w:rPr>
         <w:t xml:space="preserve">the source data was good  </w:t>
       </w:r>
@@ -238,14 +238,14 @@
         </w:numPr>
         <w:spacing w:after="0" w:line="240" w:lineRule="auto"/>
         <w:rPr>
-          <w:sz w:val="18"/>
-          <w:szCs w:val="18"/>
-        </w:rPr>
-      </w:pPr>
-      <w:r>
-        <w:rPr>
-          <w:sz w:val="18"/>
-          <w:szCs w:val="18"/>
+          <w:sz w:val="24"/>
+          <w:szCs w:val="24"/>
+        </w:rPr>
+      </w:pPr>
+      <w:r>
+        <w:rPr>
+          <w:sz w:val="24"/>
+          <w:szCs w:val="24"/>
         </w:rPr>
         <w:t xml:space="preserve">Humans are poor fortune tellers   </w:t>
       </w:r>
@@ -259,14 +259,14 @@
         </w:numPr>
         <w:spacing w:after="0" w:line="240" w:lineRule="auto"/>
         <w:rPr>
-          <w:sz w:val="18"/>
-          <w:szCs w:val="18"/>
-        </w:rPr>
-      </w:pPr>
-      <w:r>
-        <w:rPr>
-          <w:sz w:val="18"/>
-          <w:szCs w:val="18"/>
+          <w:sz w:val="24"/>
+          <w:szCs w:val="24"/>
+        </w:rPr>
+      </w:pPr>
+      <w:r>
+        <w:rPr>
+          <w:sz w:val="24"/>
+          <w:szCs w:val="24"/>
         </w:rPr>
         <w:t xml:space="preserve">implement all the good process we as software engineers have discovered along the way:  </w:t>
       </w:r>
@@ -280,14 +280,14 @@
         </w:numPr>
         <w:spacing w:after="0" w:line="240" w:lineRule="auto"/>
         <w:rPr>
-          <w:sz w:val="18"/>
-          <w:szCs w:val="18"/>
-        </w:rPr>
-      </w:pPr>
-      <w:r>
-        <w:rPr>
-          <w:sz w:val="18"/>
-          <w:szCs w:val="18"/>
+          <w:sz w:val="24"/>
+          <w:szCs w:val="24"/>
+        </w:rPr>
+      </w:pPr>
+      <w:r>
+        <w:rPr>
+          <w:sz w:val="24"/>
+          <w:szCs w:val="24"/>
         </w:rPr>
         <w:t xml:space="preserve">Pair programming, code reviews, unit tests, test driven development, open source software -&gt; open source   equations  </w:t>
       </w:r>
@@ -301,14 +301,14 @@
         </w:numPr>
         <w:spacing w:after="0" w:line="240" w:lineRule="auto"/>
         <w:rPr>
-          <w:sz w:val="18"/>
-          <w:szCs w:val="18"/>
-        </w:rPr>
-      </w:pPr>
-      <w:r>
-        <w:rPr>
-          <w:sz w:val="18"/>
-          <w:szCs w:val="18"/>
+          <w:sz w:val="24"/>
+          <w:szCs w:val="24"/>
+        </w:rPr>
+      </w:pPr>
+      <w:r>
+        <w:rPr>
+          <w:sz w:val="24"/>
+          <w:szCs w:val="24"/>
         </w:rPr>
         <w:t xml:space="preserve">Off my soap box and on to the good stuff  </w:t>
       </w:r>
@@ -317,22 +317,22 @@
       <w:pPr>
         <w:spacing w:after="0" w:line="240" w:lineRule="auto"/>
         <w:rPr>
-          <w:sz w:val="18"/>
-          <w:szCs w:val="18"/>
-        </w:rPr>
-      </w:pPr>
-      <w:r>
-        <w:rPr>
-          <w:sz w:val="18"/>
-          <w:szCs w:val="18"/>
+          <w:sz w:val="24"/>
+          <w:szCs w:val="24"/>
+        </w:rPr>
+      </w:pPr>
+      <w:r>
+        <w:rPr>
+          <w:sz w:val="24"/>
+          <w:szCs w:val="24"/>
         </w:rPr>
         <w:t xml:space="preserve">## What is </w:t>
       </w:r>
       <w:proofErr w:type="gramStart"/>
       <w:r>
         <w:rPr>
-          <w:sz w:val="18"/>
-          <w:szCs w:val="18"/>
+          <w:sz w:val="24"/>
+          <w:szCs w:val="24"/>
         </w:rPr>
         <w:t>R</w:t>
       </w:r>
@@ -347,14 +347,14 @@
         </w:numPr>
         <w:spacing w:after="0" w:line="240" w:lineRule="auto"/>
         <w:rPr>
-          <w:sz w:val="18"/>
-          <w:szCs w:val="18"/>
-        </w:rPr>
-      </w:pPr>
-      <w:r>
-        <w:rPr>
-          <w:sz w:val="18"/>
-          <w:szCs w:val="18"/>
+          <w:sz w:val="24"/>
+          <w:szCs w:val="24"/>
+        </w:rPr>
+      </w:pPr>
+      <w:r>
+        <w:rPr>
+          <w:sz w:val="24"/>
+          <w:szCs w:val="24"/>
         </w:rPr>
         <w:t xml:space="preserve">Good for newbie programmers, but can be harder for others  </w:t>
       </w:r>
@@ -368,14 +368,14 @@
         </w:numPr>
         <w:spacing w:after="0" w:line="240" w:lineRule="auto"/>
         <w:rPr>
-          <w:sz w:val="18"/>
-          <w:szCs w:val="18"/>
-        </w:rPr>
-      </w:pPr>
-      <w:r>
-        <w:rPr>
-          <w:sz w:val="18"/>
-          <w:szCs w:val="18"/>
+          <w:sz w:val="24"/>
+          <w:szCs w:val="24"/>
+        </w:rPr>
+      </w:pPr>
+      <w:r>
+        <w:rPr>
+          <w:sz w:val="24"/>
+          <w:szCs w:val="24"/>
         </w:rPr>
         <w:t xml:space="preserve">Not written as a programming language first, but an interactive environment first.   </w:t>
       </w:r>
@@ -389,14 +389,14 @@
         </w:numPr>
         <w:spacing w:after="0" w:line="240" w:lineRule="auto"/>
         <w:rPr>
-          <w:sz w:val="18"/>
-          <w:szCs w:val="18"/>
-        </w:rPr>
-      </w:pPr>
-      <w:r>
-        <w:rPr>
-          <w:sz w:val="18"/>
-          <w:szCs w:val="18"/>
+          <w:sz w:val="24"/>
+          <w:szCs w:val="24"/>
+        </w:rPr>
+      </w:pPr>
+      <w:r>
+        <w:rPr>
+          <w:sz w:val="24"/>
+          <w:szCs w:val="24"/>
         </w:rPr>
         <w:t xml:space="preserve">this history give us context as we try to figure out how to use the system  </w:t>
       </w:r>
@@ -405,22 +405,22 @@
       <w:pPr>
         <w:spacing w:after="0" w:line="240" w:lineRule="auto"/>
         <w:rPr>
-          <w:sz w:val="18"/>
-          <w:szCs w:val="18"/>
-        </w:rPr>
-      </w:pPr>
-      <w:r>
-        <w:rPr>
-          <w:sz w:val="18"/>
-          <w:szCs w:val="18"/>
+          <w:sz w:val="24"/>
+          <w:szCs w:val="24"/>
+        </w:rPr>
+      </w:pPr>
+      <w:r>
+        <w:rPr>
+          <w:sz w:val="24"/>
+          <w:szCs w:val="24"/>
         </w:rPr>
         <w:t xml:space="preserve">## What is R </w:t>
       </w:r>
       <w:proofErr w:type="gramStart"/>
       <w:r>
         <w:rPr>
-          <w:sz w:val="18"/>
-          <w:szCs w:val="18"/>
+          <w:sz w:val="24"/>
+          <w:szCs w:val="24"/>
         </w:rPr>
         <w:t>Cont.</w:t>
       </w:r>
@@ -435,14 +435,14 @@
         </w:numPr>
         <w:spacing w:after="0" w:line="240" w:lineRule="auto"/>
         <w:rPr>
-          <w:sz w:val="18"/>
-          <w:szCs w:val="18"/>
-        </w:rPr>
-      </w:pPr>
-      <w:r>
-        <w:rPr>
-          <w:sz w:val="18"/>
-          <w:szCs w:val="18"/>
+          <w:sz w:val="24"/>
+          <w:szCs w:val="24"/>
+        </w:rPr>
+      </w:pPr>
+      <w:r>
+        <w:rPr>
+          <w:sz w:val="24"/>
+          <w:szCs w:val="24"/>
         </w:rPr>
         <w:t xml:space="preserve">Mathematics of New Zealand  </w:t>
       </w:r>
@@ -456,14 +456,14 @@
         </w:numPr>
         <w:spacing w:after="0" w:line="240" w:lineRule="auto"/>
         <w:rPr>
-          <w:sz w:val="18"/>
-          <w:szCs w:val="18"/>
-        </w:rPr>
-      </w:pPr>
-      <w:r>
-        <w:rPr>
-          <w:sz w:val="18"/>
-          <w:szCs w:val="18"/>
+          <w:sz w:val="24"/>
+          <w:szCs w:val="24"/>
+        </w:rPr>
+      </w:pPr>
+      <w:r>
+        <w:rPr>
+          <w:sz w:val="24"/>
+          <w:szCs w:val="24"/>
         </w:rPr>
         <w:t xml:space="preserve">Mathematics not computer scientists  </w:t>
       </w:r>
@@ -477,14 +477,14 @@
         </w:numPr>
         <w:spacing w:after="0" w:line="240" w:lineRule="auto"/>
         <w:rPr>
-          <w:sz w:val="18"/>
-          <w:szCs w:val="18"/>
-        </w:rPr>
-      </w:pPr>
-      <w:r>
-        <w:rPr>
-          <w:sz w:val="18"/>
-          <w:szCs w:val="18"/>
+          <w:sz w:val="24"/>
+          <w:szCs w:val="24"/>
+        </w:rPr>
+      </w:pPr>
+      <w:r>
+        <w:rPr>
+          <w:sz w:val="24"/>
+          <w:szCs w:val="24"/>
         </w:rPr>
         <w:t>Apple OS does have some functional differences than when used with Windows</w:t>
       </w:r>
@@ -493,14 +493,14 @@
       <w:pPr>
         <w:spacing w:after="0" w:line="240" w:lineRule="auto"/>
         <w:rPr>
-          <w:sz w:val="18"/>
-          <w:szCs w:val="18"/>
-        </w:rPr>
-      </w:pPr>
-      <w:r>
-        <w:rPr>
-          <w:sz w:val="18"/>
-          <w:szCs w:val="18"/>
+          <w:sz w:val="24"/>
+          <w:szCs w:val="24"/>
+        </w:rPr>
+      </w:pPr>
+      <w:r>
+        <w:rPr>
+          <w:sz w:val="24"/>
+          <w:szCs w:val="24"/>
         </w:rPr>
         <w:t>## The Tools</w:t>
       </w:r>
@@ -514,22 +514,22 @@
         </w:numPr>
         <w:spacing w:after="0" w:line="240" w:lineRule="auto"/>
         <w:rPr>
-          <w:sz w:val="18"/>
-          <w:szCs w:val="18"/>
-        </w:rPr>
-      </w:pPr>
-      <w:r>
-        <w:rPr>
-          <w:sz w:val="18"/>
-          <w:szCs w:val="18"/>
+          <w:sz w:val="24"/>
+          <w:szCs w:val="24"/>
+        </w:rPr>
+      </w:pPr>
+      <w:r>
+        <w:rPr>
+          <w:sz w:val="24"/>
+          <w:szCs w:val="24"/>
         </w:rPr>
         <w:t xml:space="preserve">Show R and </w:t>
       </w:r>
       <w:proofErr w:type="spellStart"/>
       <w:r>
         <w:rPr>
-          <w:sz w:val="18"/>
-          <w:szCs w:val="18"/>
+          <w:sz w:val="24"/>
+          <w:szCs w:val="24"/>
         </w:rPr>
         <w:t>Rstudio</w:t>
       </w:r>
@@ -539,14 +539,14 @@
       <w:pPr>
         <w:spacing w:after="0" w:line="240" w:lineRule="auto"/>
         <w:rPr>
-          <w:sz w:val="18"/>
-          <w:szCs w:val="18"/>
-        </w:rPr>
-      </w:pPr>
-      <w:r>
-        <w:rPr>
-          <w:sz w:val="18"/>
-          <w:szCs w:val="18"/>
+          <w:sz w:val="24"/>
+          <w:szCs w:val="24"/>
+        </w:rPr>
+      </w:pPr>
+      <w:r>
+        <w:rPr>
+          <w:sz w:val="24"/>
+          <w:szCs w:val="24"/>
         </w:rPr>
         <w:t>## Variable assignment</w:t>
       </w:r>
@@ -560,14 +560,14 @@
         </w:numPr>
         <w:spacing w:after="0" w:line="240" w:lineRule="auto"/>
         <w:rPr>
-          <w:sz w:val="18"/>
-          <w:szCs w:val="18"/>
-        </w:rPr>
-      </w:pPr>
-      <w:r>
-        <w:rPr>
-          <w:sz w:val="18"/>
-          <w:szCs w:val="18"/>
+          <w:sz w:val="24"/>
+          <w:szCs w:val="24"/>
+        </w:rPr>
+      </w:pPr>
+      <w:r>
+        <w:rPr>
+          <w:sz w:val="24"/>
+          <w:szCs w:val="24"/>
         </w:rPr>
         <w:t xml:space="preserve">highlight influenced by mathematics  </w:t>
       </w:r>
@@ -576,14 +576,14 @@
       <w:pPr>
         <w:spacing w:after="0" w:line="240" w:lineRule="auto"/>
         <w:rPr>
-          <w:sz w:val="18"/>
-          <w:szCs w:val="18"/>
-        </w:rPr>
-      </w:pPr>
-      <w:r>
-        <w:rPr>
-          <w:sz w:val="18"/>
-          <w:szCs w:val="18"/>
+          <w:sz w:val="24"/>
+          <w:szCs w:val="24"/>
+        </w:rPr>
+      </w:pPr>
+      <w:r>
+        <w:rPr>
+          <w:sz w:val="24"/>
+          <w:szCs w:val="24"/>
         </w:rPr>
         <w:t>## Two more ways to assign variables</w:t>
       </w:r>
@@ -592,14 +592,14 @@
       <w:pPr>
         <w:spacing w:after="0" w:line="240" w:lineRule="auto"/>
         <w:rPr>
-          <w:sz w:val="18"/>
-          <w:szCs w:val="18"/>
-        </w:rPr>
-      </w:pPr>
-      <w:r>
-        <w:rPr>
-          <w:sz w:val="18"/>
-          <w:szCs w:val="18"/>
+          <w:sz w:val="24"/>
+          <w:szCs w:val="24"/>
+        </w:rPr>
+      </w:pPr>
+      <w:r>
+        <w:rPr>
+          <w:sz w:val="24"/>
+          <w:szCs w:val="24"/>
         </w:rPr>
         <w:t>## Auto print</w:t>
       </w:r>
@@ -608,14 +608,14 @@
       <w:pPr>
         <w:spacing w:after="0" w:line="240" w:lineRule="auto"/>
         <w:rPr>
-          <w:sz w:val="18"/>
-          <w:szCs w:val="18"/>
-        </w:rPr>
-      </w:pPr>
-      <w:r>
-        <w:rPr>
-          <w:sz w:val="18"/>
-          <w:szCs w:val="18"/>
+          <w:sz w:val="24"/>
+          <w:szCs w:val="24"/>
+        </w:rPr>
+      </w:pPr>
+      <w:r>
+        <w:rPr>
+          <w:sz w:val="24"/>
+          <w:szCs w:val="24"/>
         </w:rPr>
         <w:t>## Vectors</w:t>
       </w:r>
@@ -624,14 +624,14 @@
       <w:pPr>
         <w:spacing w:after="0" w:line="240" w:lineRule="auto"/>
         <w:rPr>
-          <w:sz w:val="18"/>
-          <w:szCs w:val="18"/>
-        </w:rPr>
-      </w:pPr>
-      <w:r>
-        <w:rPr>
-          <w:sz w:val="18"/>
-          <w:szCs w:val="18"/>
+          <w:sz w:val="24"/>
+          <w:szCs w:val="24"/>
+        </w:rPr>
+      </w:pPr>
+      <w:r>
+        <w:rPr>
+          <w:sz w:val="24"/>
+          <w:szCs w:val="24"/>
         </w:rPr>
         <w:t>## Vectors cont.</w:t>
       </w:r>
@@ -645,14 +645,14 @@
         </w:numPr>
         <w:spacing w:after="0" w:line="240" w:lineRule="auto"/>
         <w:rPr>
-          <w:sz w:val="18"/>
-          <w:szCs w:val="18"/>
-        </w:rPr>
-      </w:pPr>
-      <w:r>
-        <w:rPr>
-          <w:sz w:val="18"/>
-          <w:szCs w:val="18"/>
+          <w:sz w:val="24"/>
+          <w:szCs w:val="24"/>
+        </w:rPr>
+      </w:pPr>
+      <w:r>
+        <w:rPr>
+          <w:sz w:val="24"/>
+          <w:szCs w:val="24"/>
         </w:rPr>
         <w:t xml:space="preserve">complex = imaginary numbers  </w:t>
       </w:r>
@@ -666,14 +666,14 @@
         </w:numPr>
         <w:spacing w:after="0" w:line="240" w:lineRule="auto"/>
         <w:rPr>
-          <w:sz w:val="18"/>
-          <w:szCs w:val="18"/>
-        </w:rPr>
-      </w:pPr>
-      <w:r>
-        <w:rPr>
-          <w:sz w:val="18"/>
-          <w:szCs w:val="18"/>
+          <w:sz w:val="24"/>
+          <w:szCs w:val="24"/>
+        </w:rPr>
+      </w:pPr>
+      <w:r>
+        <w:rPr>
+          <w:sz w:val="24"/>
+          <w:szCs w:val="24"/>
         </w:rPr>
         <w:t xml:space="preserve">list objects = lists are collections of vectors where objects don't have to be the same type  </w:t>
       </w:r>
@@ -687,14 +687,14 @@
         </w:numPr>
         <w:spacing w:after="0" w:line="240" w:lineRule="auto"/>
         <w:rPr>
-          <w:sz w:val="18"/>
-          <w:szCs w:val="18"/>
-        </w:rPr>
-      </w:pPr>
-      <w:r>
-        <w:rPr>
-          <w:sz w:val="18"/>
-          <w:szCs w:val="18"/>
+          <w:sz w:val="24"/>
+          <w:szCs w:val="24"/>
+        </w:rPr>
+      </w:pPr>
+      <w:r>
+        <w:rPr>
+          <w:sz w:val="24"/>
+          <w:szCs w:val="24"/>
         </w:rPr>
         <w:t xml:space="preserve">Factors are not first class citizens in R  </w:t>
       </w:r>
@@ -708,14 +708,14 @@
         </w:numPr>
         <w:spacing w:after="0" w:line="240" w:lineRule="auto"/>
         <w:rPr>
-          <w:sz w:val="18"/>
-          <w:szCs w:val="18"/>
-        </w:rPr>
-      </w:pPr>
-      <w:r>
-        <w:rPr>
-          <w:sz w:val="18"/>
-          <w:szCs w:val="18"/>
+          <w:sz w:val="24"/>
+          <w:szCs w:val="24"/>
+        </w:rPr>
+      </w:pPr>
+      <w:r>
+        <w:rPr>
+          <w:sz w:val="24"/>
+          <w:szCs w:val="24"/>
         </w:rPr>
         <w:t>A "factor" is a vector whose elements can take on one of a specific set of values. For example, "Sex" will usually take on only the values "M" or "F," whereas "Name" will generally have lots of possibilities. The set of values that the elements of a factor can take are called its levels.</w:t>
       </w:r>
@@ -724,14 +724,14 @@
       <w:pPr>
         <w:spacing w:after="0" w:line="240" w:lineRule="auto"/>
         <w:rPr>
-          <w:sz w:val="18"/>
-          <w:szCs w:val="18"/>
-        </w:rPr>
-      </w:pPr>
-      <w:r>
-        <w:rPr>
-          <w:sz w:val="18"/>
-          <w:szCs w:val="18"/>
+          <w:sz w:val="24"/>
+          <w:szCs w:val="24"/>
+        </w:rPr>
+      </w:pPr>
+      <w:r>
+        <w:rPr>
+          <w:sz w:val="24"/>
+          <w:szCs w:val="24"/>
         </w:rPr>
         <w:t>## Vectors</w:t>
       </w:r>
@@ -740,14 +740,14 @@
       <w:pPr>
         <w:spacing w:after="0" w:line="240" w:lineRule="auto"/>
         <w:rPr>
-          <w:sz w:val="18"/>
-          <w:szCs w:val="18"/>
-        </w:rPr>
-      </w:pPr>
-      <w:r>
-        <w:rPr>
-          <w:sz w:val="18"/>
-          <w:szCs w:val="18"/>
+          <w:sz w:val="24"/>
+          <w:szCs w:val="24"/>
+        </w:rPr>
+      </w:pPr>
+      <w:r>
+        <w:rPr>
+          <w:sz w:val="24"/>
+          <w:szCs w:val="24"/>
         </w:rPr>
         <w:t>## Vector Math</w:t>
       </w:r>
@@ -761,14 +761,14 @@
         </w:numPr>
         <w:spacing w:after="0" w:line="240" w:lineRule="auto"/>
         <w:rPr>
-          <w:sz w:val="18"/>
-          <w:szCs w:val="18"/>
-        </w:rPr>
-      </w:pPr>
-      <w:r>
-        <w:rPr>
-          <w:sz w:val="18"/>
-          <w:szCs w:val="18"/>
+          <w:sz w:val="24"/>
+          <w:szCs w:val="24"/>
+        </w:rPr>
+      </w:pPr>
+      <w:r>
+        <w:rPr>
+          <w:sz w:val="24"/>
+          <w:szCs w:val="24"/>
         </w:rPr>
         <w:t xml:space="preserve">since in R we are generally always working with a set of data, it becomes truly awesome that vectors are the simplest object  </w:t>
       </w:r>
@@ -782,14 +782,14 @@
         </w:numPr>
         <w:spacing w:after="0" w:line="240" w:lineRule="auto"/>
         <w:rPr>
-          <w:sz w:val="18"/>
-          <w:szCs w:val="18"/>
-        </w:rPr>
-      </w:pPr>
-      <w:r>
-        <w:rPr>
-          <w:sz w:val="18"/>
-          <w:szCs w:val="18"/>
+          <w:sz w:val="24"/>
+          <w:szCs w:val="24"/>
+        </w:rPr>
+      </w:pPr>
+      <w:r>
+        <w:rPr>
+          <w:sz w:val="24"/>
+          <w:szCs w:val="24"/>
         </w:rPr>
         <w:t xml:space="preserve">note on notation:  </w:t>
       </w:r>
@@ -803,14 +803,14 @@
         </w:numPr>
         <w:spacing w:after="0" w:line="240" w:lineRule="auto"/>
         <w:rPr>
-          <w:sz w:val="18"/>
-          <w:szCs w:val="18"/>
-        </w:rPr>
-      </w:pPr>
-      <w:r>
-        <w:rPr>
-          <w:sz w:val="18"/>
-          <w:szCs w:val="18"/>
+          <w:sz w:val="24"/>
+          <w:szCs w:val="24"/>
+        </w:rPr>
+      </w:pPr>
+      <w:r>
+        <w:rPr>
+          <w:sz w:val="24"/>
+          <w:szCs w:val="24"/>
         </w:rPr>
         <w:t xml:space="preserve">1:20 give me the range between 1 and 20 and it gives me random 5 objects from that sample  </w:t>
       </w:r>
@@ -824,46 +824,46 @@
         </w:numPr>
         <w:spacing w:after="0" w:line="240" w:lineRule="auto"/>
         <w:rPr>
-          <w:sz w:val="18"/>
-          <w:szCs w:val="18"/>
-        </w:rPr>
-      </w:pPr>
-      <w:r>
-        <w:rPr>
-          <w:sz w:val="18"/>
-          <w:szCs w:val="18"/>
+          <w:sz w:val="24"/>
+          <w:szCs w:val="24"/>
+        </w:rPr>
+      </w:pPr>
+      <w:r>
+        <w:rPr>
+          <w:sz w:val="24"/>
+          <w:szCs w:val="24"/>
         </w:rPr>
         <w:t xml:space="preserve">to get random numbers use: </w:t>
       </w:r>
       <w:proofErr w:type="spellStart"/>
       <w:r>
         <w:rPr>
-          <w:sz w:val="18"/>
-          <w:szCs w:val="18"/>
+          <w:sz w:val="24"/>
+          <w:szCs w:val="24"/>
         </w:rPr>
         <w:t>rnorm</w:t>
       </w:r>
       <w:proofErr w:type="spellEnd"/>
       <w:r>
         <w:rPr>
-          <w:sz w:val="18"/>
-          <w:szCs w:val="18"/>
+          <w:sz w:val="24"/>
+          <w:szCs w:val="24"/>
         </w:rPr>
         <w:t xml:space="preserve">(n, mean = 0, </w:t>
       </w:r>
       <w:proofErr w:type="spellStart"/>
       <w:r>
         <w:rPr>
-          <w:sz w:val="18"/>
-          <w:szCs w:val="18"/>
+          <w:sz w:val="24"/>
+          <w:szCs w:val="24"/>
         </w:rPr>
         <w:t>sd</w:t>
       </w:r>
       <w:proofErr w:type="spellEnd"/>
       <w:r>
         <w:rPr>
-          <w:sz w:val="18"/>
-          <w:szCs w:val="18"/>
+          <w:sz w:val="24"/>
+          <w:szCs w:val="24"/>
         </w:rPr>
         <w:t xml:space="preserve"> = 1)  </w:t>
       </w:r>
@@ -877,23 +877,23 @@
         </w:numPr>
         <w:spacing w:after="0" w:line="240" w:lineRule="auto"/>
         <w:rPr>
-          <w:sz w:val="18"/>
-          <w:szCs w:val="18"/>
+          <w:sz w:val="24"/>
+          <w:szCs w:val="24"/>
         </w:rPr>
       </w:pPr>
       <w:proofErr w:type="spellStart"/>
       <w:r>
         <w:rPr>
-          <w:sz w:val="18"/>
-          <w:szCs w:val="18"/>
+          <w:sz w:val="24"/>
+          <w:szCs w:val="24"/>
         </w:rPr>
         <w:t>rnorm</w:t>
       </w:r>
       <w:proofErr w:type="spellEnd"/>
       <w:r>
         <w:rPr>
-          <w:sz w:val="18"/>
-          <w:szCs w:val="18"/>
+          <w:sz w:val="24"/>
+          <w:szCs w:val="24"/>
         </w:rPr>
         <w:t xml:space="preserve"> = set of random numbered from the normal distribution with a mean of 0 and standard deviation of 1  </w:t>
       </w:r>
@@ -902,14 +902,14 @@
       <w:pPr>
         <w:spacing w:after="0" w:line="240" w:lineRule="auto"/>
         <w:rPr>
-          <w:sz w:val="18"/>
-          <w:szCs w:val="18"/>
-        </w:rPr>
-      </w:pPr>
-      <w:r>
-        <w:rPr>
-          <w:sz w:val="18"/>
-          <w:szCs w:val="18"/>
+          <w:sz w:val="24"/>
+          <w:szCs w:val="24"/>
+        </w:rPr>
+      </w:pPr>
+      <w:r>
+        <w:rPr>
+          <w:sz w:val="24"/>
+          <w:szCs w:val="24"/>
         </w:rPr>
         <w:t>## Vector Math</w:t>
       </w:r>
@@ -923,14 +923,14 @@
         </w:numPr>
         <w:spacing w:after="0" w:line="240" w:lineRule="auto"/>
         <w:rPr>
-          <w:sz w:val="18"/>
-          <w:szCs w:val="18"/>
-        </w:rPr>
-      </w:pPr>
-      <w:r>
-        <w:rPr>
-          <w:sz w:val="18"/>
-          <w:szCs w:val="18"/>
+          <w:sz w:val="24"/>
+          <w:szCs w:val="24"/>
+        </w:rPr>
+      </w:pPr>
+      <w:r>
+        <w:rPr>
+          <w:sz w:val="24"/>
+          <w:szCs w:val="24"/>
         </w:rPr>
         <w:t xml:space="preserve">The process of centering then scaling the data is called "normalizing" the data  </w:t>
       </w:r>
@@ -944,15 +944,16 @@
         </w:numPr>
         <w:spacing w:after="0" w:line="240" w:lineRule="auto"/>
         <w:rPr>
-          <w:sz w:val="18"/>
-          <w:szCs w:val="18"/>
-        </w:rPr>
-      </w:pPr>
-      <w:r>
-        <w:rPr>
-          <w:sz w:val="18"/>
-          <w:szCs w:val="18"/>
-        </w:rPr>
+          <w:sz w:val="24"/>
+          <w:szCs w:val="24"/>
+        </w:rPr>
+      </w:pPr>
+      <w:r>
+        <w:rPr>
+          <w:sz w:val="24"/>
+          <w:szCs w:val="24"/>
+        </w:rPr>
+        <w:lastRenderedPageBreak/>
         <w:t xml:space="preserve">normalized data has a mean of 0 and a standard deviation of 1  </w:t>
       </w:r>
     </w:p>
@@ -960,14 +961,14 @@
       <w:pPr>
         <w:spacing w:after="0" w:line="240" w:lineRule="auto"/>
         <w:rPr>
-          <w:sz w:val="18"/>
-          <w:szCs w:val="18"/>
-        </w:rPr>
-      </w:pPr>
-      <w:r>
-        <w:rPr>
-          <w:sz w:val="18"/>
-          <w:szCs w:val="18"/>
+          <w:sz w:val="24"/>
+          <w:szCs w:val="24"/>
+        </w:rPr>
+      </w:pPr>
+      <w:r>
+        <w:rPr>
+          <w:sz w:val="24"/>
+          <w:szCs w:val="24"/>
         </w:rPr>
         <w:t>## Data frames - The most useful object</w:t>
       </w:r>
@@ -976,14 +977,14 @@
       <w:pPr>
         <w:spacing w:after="0" w:line="240" w:lineRule="auto"/>
         <w:rPr>
-          <w:sz w:val="18"/>
-          <w:szCs w:val="18"/>
-        </w:rPr>
-      </w:pPr>
-      <w:r>
-        <w:rPr>
-          <w:sz w:val="18"/>
-          <w:szCs w:val="18"/>
+          <w:sz w:val="24"/>
+          <w:szCs w:val="24"/>
+        </w:rPr>
+      </w:pPr>
+      <w:r>
+        <w:rPr>
+          <w:sz w:val="24"/>
+          <w:szCs w:val="24"/>
         </w:rPr>
         <w:t>## Data frames</w:t>
       </w:r>
@@ -992,14 +993,14 @@
       <w:pPr>
         <w:spacing w:after="0" w:line="240" w:lineRule="auto"/>
         <w:rPr>
-          <w:sz w:val="18"/>
-          <w:szCs w:val="18"/>
-        </w:rPr>
-      </w:pPr>
-      <w:r>
-        <w:rPr>
-          <w:sz w:val="18"/>
-          <w:szCs w:val="18"/>
+          <w:sz w:val="24"/>
+          <w:szCs w:val="24"/>
+        </w:rPr>
+      </w:pPr>
+      <w:r>
+        <w:rPr>
+          <w:sz w:val="24"/>
+          <w:szCs w:val="24"/>
         </w:rPr>
         <w:t>## Data frames</w:t>
       </w:r>
@@ -1013,14 +1014,14 @@
         </w:numPr>
         <w:spacing w:after="0" w:line="240" w:lineRule="auto"/>
         <w:rPr>
-          <w:sz w:val="18"/>
-          <w:szCs w:val="18"/>
-        </w:rPr>
-      </w:pPr>
-      <w:r>
-        <w:rPr>
-          <w:sz w:val="18"/>
-          <w:szCs w:val="18"/>
+          <w:sz w:val="24"/>
+          <w:szCs w:val="24"/>
+        </w:rPr>
+      </w:pPr>
+      <w:r>
+        <w:rPr>
+          <w:sz w:val="24"/>
+          <w:szCs w:val="24"/>
         </w:rPr>
         <w:t>one way of setting the optional parameter, could also have done tail(mtcars, n=4)</w:t>
       </w:r>
@@ -1029,14 +1030,14 @@
       <w:pPr>
         <w:spacing w:after="0" w:line="240" w:lineRule="auto"/>
         <w:rPr>
-          <w:sz w:val="18"/>
-          <w:szCs w:val="18"/>
-        </w:rPr>
-      </w:pPr>
-      <w:r>
-        <w:rPr>
-          <w:sz w:val="18"/>
-          <w:szCs w:val="18"/>
+          <w:sz w:val="24"/>
+          <w:szCs w:val="24"/>
+        </w:rPr>
+      </w:pPr>
+      <w:r>
+        <w:rPr>
+          <w:sz w:val="24"/>
+          <w:szCs w:val="24"/>
         </w:rPr>
         <w:t>## Data frames</w:t>
       </w:r>
@@ -1050,14 +1051,14 @@
         </w:numPr>
         <w:spacing w:after="0" w:line="240" w:lineRule="auto"/>
         <w:rPr>
-          <w:sz w:val="18"/>
-          <w:szCs w:val="18"/>
-        </w:rPr>
-      </w:pPr>
-      <w:r>
-        <w:rPr>
-          <w:sz w:val="18"/>
-          <w:szCs w:val="18"/>
+          <w:sz w:val="24"/>
+          <w:szCs w:val="24"/>
+        </w:rPr>
+      </w:pPr>
+      <w:r>
+        <w:rPr>
+          <w:sz w:val="24"/>
+          <w:szCs w:val="24"/>
         </w:rPr>
         <w:t xml:space="preserve">the meta data for the columns  </w:t>
       </w:r>
@@ -1071,14 +1072,14 @@
         </w:numPr>
         <w:spacing w:after="0" w:line="240" w:lineRule="auto"/>
         <w:rPr>
-          <w:sz w:val="18"/>
-          <w:szCs w:val="18"/>
-        </w:rPr>
-      </w:pPr>
-      <w:r>
-        <w:rPr>
-          <w:sz w:val="18"/>
-          <w:szCs w:val="18"/>
+          <w:sz w:val="24"/>
+          <w:szCs w:val="24"/>
+        </w:rPr>
+      </w:pPr>
+      <w:r>
+        <w:rPr>
+          <w:sz w:val="24"/>
+          <w:szCs w:val="24"/>
         </w:rPr>
         <w:t xml:space="preserve">11 columns and 32 rows  </w:t>
       </w:r>
@@ -1087,14 +1088,14 @@
       <w:pPr>
         <w:spacing w:after="0" w:line="240" w:lineRule="auto"/>
         <w:rPr>
-          <w:sz w:val="18"/>
-          <w:szCs w:val="18"/>
-        </w:rPr>
-      </w:pPr>
-      <w:r>
-        <w:rPr>
-          <w:sz w:val="18"/>
-          <w:szCs w:val="18"/>
+          <w:sz w:val="24"/>
+          <w:szCs w:val="24"/>
+        </w:rPr>
+      </w:pPr>
+      <w:r>
+        <w:rPr>
+          <w:sz w:val="24"/>
+          <w:szCs w:val="24"/>
         </w:rPr>
         <w:t>## Data frames</w:t>
       </w:r>
@@ -1108,17 +1109,566 @@
         </w:numPr>
         <w:spacing w:after="0" w:line="240" w:lineRule="auto"/>
         <w:rPr>
-          <w:sz w:val="18"/>
-          <w:szCs w:val="18"/>
-        </w:rPr>
-      </w:pPr>
-      <w:r>
-        <w:rPr>
-          <w:sz w:val="18"/>
-          <w:szCs w:val="18"/>
-        </w:rPr>
-        <w:lastRenderedPageBreak/>
+          <w:sz w:val="24"/>
+          <w:szCs w:val="24"/>
+        </w:rPr>
+      </w:pPr>
+      <w:r>
+        <w:rPr>
+          <w:sz w:val="24"/>
+          <w:szCs w:val="24"/>
+        </w:rPr>
         <w:t>word wrapping</w:t>
+      </w:r>
+    </w:p>
+    <w:p>
+      <w:pPr>
+        <w:spacing w:after="0" w:line="240" w:lineRule="auto"/>
+        <w:rPr>
+          <w:sz w:val="24"/>
+          <w:szCs w:val="24"/>
+        </w:rPr>
+      </w:pPr>
+      <w:r>
+        <w:rPr>
+          <w:sz w:val="24"/>
+          <w:szCs w:val="24"/>
+        </w:rPr>
+        <w:t xml:space="preserve">## Data frames </w:t>
+      </w:r>
+    </w:p>
+    <w:p>
+      <w:pPr>
+        <w:pStyle w:val="ListParagraph"/>
+        <w:numPr>
+          <w:ilvl w:val="0"/>
+          <w:numId w:val="6"/>
+        </w:numPr>
+        <w:spacing w:after="0" w:line="240" w:lineRule="auto"/>
+        <w:rPr>
+          <w:sz w:val="24"/>
+          <w:szCs w:val="24"/>
+        </w:rPr>
+      </w:pPr>
+      <w:r>
+        <w:rPr>
+          <w:sz w:val="24"/>
+          <w:szCs w:val="24"/>
+        </w:rPr>
+        <w:t xml:space="preserve">obvious min and max  </w:t>
+      </w:r>
+    </w:p>
+    <w:p>
+      <w:pPr>
+        <w:spacing w:after="0" w:line="240" w:lineRule="auto"/>
+        <w:rPr>
+          <w:sz w:val="24"/>
+          <w:szCs w:val="24"/>
+        </w:rPr>
+      </w:pPr>
+    </w:p>
+    <w:p>
+      <w:pPr>
+        <w:pStyle w:val="ListParagraph"/>
+        <w:numPr>
+          <w:ilvl w:val="0"/>
+          <w:numId w:val="6"/>
+        </w:numPr>
+        <w:spacing w:after="0" w:line="240" w:lineRule="auto"/>
+        <w:rPr>
+          <w:sz w:val="24"/>
+          <w:szCs w:val="24"/>
+        </w:rPr>
+      </w:pPr>
+      <w:r>
+        <w:rPr>
+          <w:sz w:val="24"/>
+          <w:szCs w:val="24"/>
+        </w:rPr>
+        <w:t>2nd most important thing I have learned.  R is written assuming you are a fluent statistician. (I am not so there is a lot of learning)</w:t>
+      </w:r>
+    </w:p>
+    <w:p>
+      <w:pPr>
+        <w:spacing w:after="0" w:line="240" w:lineRule="auto"/>
+        <w:rPr>
+          <w:sz w:val="24"/>
+          <w:szCs w:val="24"/>
+        </w:rPr>
+      </w:pPr>
+      <w:r>
+        <w:rPr>
+          <w:sz w:val="24"/>
+          <w:szCs w:val="24"/>
+        </w:rPr>
+        <w:t>## Data frames</w:t>
+      </w:r>
+    </w:p>
+    <w:p>
+      <w:pPr>
+        <w:pStyle w:val="ListParagraph"/>
+        <w:numPr>
+          <w:ilvl w:val="0"/>
+          <w:numId w:val="6"/>
+        </w:numPr>
+        <w:spacing w:after="0" w:line="240" w:lineRule="auto"/>
+        <w:rPr>
+          <w:sz w:val="24"/>
+          <w:szCs w:val="24"/>
+        </w:rPr>
+      </w:pPr>
+      <w:r>
+        <w:rPr>
+          <w:sz w:val="24"/>
+          <w:szCs w:val="24"/>
+        </w:rPr>
+        <w:t>point out the items numbers in the row wrapping [15], 10.4 is the 15th element</w:t>
+      </w:r>
+    </w:p>
+    <w:p>
+      <w:pPr>
+        <w:spacing w:after="0" w:line="240" w:lineRule="auto"/>
+        <w:rPr>
+          <w:sz w:val="24"/>
+          <w:szCs w:val="24"/>
+        </w:rPr>
+      </w:pPr>
+      <w:r>
+        <w:rPr>
+          <w:sz w:val="24"/>
+          <w:szCs w:val="24"/>
+        </w:rPr>
+        <w:t>## Data frames</w:t>
+      </w:r>
+    </w:p>
+    <w:p>
+      <w:pPr>
+        <w:spacing w:after="0" w:line="240" w:lineRule="auto"/>
+        <w:rPr>
+          <w:sz w:val="24"/>
+          <w:szCs w:val="24"/>
+        </w:rPr>
+      </w:pPr>
+      <w:r>
+        <w:rPr>
+          <w:sz w:val="24"/>
+          <w:szCs w:val="24"/>
+        </w:rPr>
+        <w:t>## Packages</w:t>
+      </w:r>
+    </w:p>
+    <w:p>
+      <w:pPr>
+        <w:spacing w:after="0" w:line="240" w:lineRule="auto"/>
+        <w:rPr>
+          <w:sz w:val="24"/>
+          <w:szCs w:val="24"/>
+        </w:rPr>
+      </w:pPr>
+      <w:r>
+        <w:rPr>
+          <w:sz w:val="24"/>
+          <w:szCs w:val="24"/>
+        </w:rPr>
+        <w:t>## NA</w:t>
+      </w:r>
+    </w:p>
+    <w:p>
+      <w:pPr>
+        <w:spacing w:after="0" w:line="240" w:lineRule="auto"/>
+        <w:rPr>
+          <w:sz w:val="24"/>
+          <w:szCs w:val="24"/>
+        </w:rPr>
+      </w:pPr>
+      <w:r>
+        <w:rPr>
+          <w:sz w:val="24"/>
+          <w:szCs w:val="24"/>
+        </w:rPr>
+        <w:t>## NA</w:t>
+      </w:r>
+    </w:p>
+    <w:p>
+      <w:pPr>
+        <w:spacing w:after="0" w:line="240" w:lineRule="auto"/>
+        <w:rPr>
+          <w:sz w:val="24"/>
+          <w:szCs w:val="24"/>
+        </w:rPr>
+      </w:pPr>
+      <w:r>
+        <w:rPr>
+          <w:sz w:val="24"/>
+          <w:szCs w:val="24"/>
+        </w:rPr>
+        <w:t>## A real Data set</w:t>
+      </w:r>
+    </w:p>
+    <w:p>
+      <w:pPr>
+        <w:pStyle w:val="ListParagraph"/>
+        <w:numPr>
+          <w:ilvl w:val="0"/>
+          <w:numId w:val="7"/>
+        </w:numPr>
+        <w:spacing w:after="0" w:line="240" w:lineRule="auto"/>
+        <w:rPr>
+          <w:sz w:val="24"/>
+          <w:szCs w:val="24"/>
+        </w:rPr>
+      </w:pPr>
+      <w:r>
+        <w:rPr>
+          <w:sz w:val="24"/>
+          <w:szCs w:val="24"/>
+        </w:rPr>
+        <w:t xml:space="preserve"> set the working directory  </w:t>
+      </w:r>
+    </w:p>
+    <w:p>
+      <w:pPr>
+        <w:pStyle w:val="ListParagraph"/>
+        <w:numPr>
+          <w:ilvl w:val="0"/>
+          <w:numId w:val="7"/>
+        </w:numPr>
+        <w:spacing w:after="0" w:line="240" w:lineRule="auto"/>
+        <w:rPr>
+          <w:sz w:val="24"/>
+          <w:szCs w:val="24"/>
+        </w:rPr>
+      </w:pPr>
+      <w:r>
+        <w:rPr>
+          <w:sz w:val="24"/>
+          <w:szCs w:val="24"/>
+        </w:rPr>
+        <w:t xml:space="preserve">point out: escape back slashes with double slashes like in c# or use the /  </w:t>
+      </w:r>
+    </w:p>
+    <w:p>
+      <w:pPr>
+        <w:pStyle w:val="ListParagraph"/>
+        <w:numPr>
+          <w:ilvl w:val="0"/>
+          <w:numId w:val="7"/>
+        </w:numPr>
+        <w:spacing w:after="0" w:line="240" w:lineRule="auto"/>
+        <w:rPr>
+          <w:sz w:val="24"/>
+          <w:szCs w:val="24"/>
+        </w:rPr>
+      </w:pPr>
+      <w:r>
+        <w:rPr>
+          <w:sz w:val="24"/>
+          <w:szCs w:val="24"/>
+        </w:rPr>
+        <w:t xml:space="preserve">read the data from the file   </w:t>
+      </w:r>
+    </w:p>
+    <w:p>
+      <w:pPr>
+        <w:pStyle w:val="ListParagraph"/>
+        <w:numPr>
+          <w:ilvl w:val="0"/>
+          <w:numId w:val="7"/>
+        </w:numPr>
+        <w:spacing w:after="0" w:line="240" w:lineRule="auto"/>
+        <w:rPr>
+          <w:sz w:val="24"/>
+          <w:szCs w:val="24"/>
+        </w:rPr>
+      </w:pPr>
+      <w:r>
+        <w:rPr>
+          <w:sz w:val="24"/>
+          <w:szCs w:val="24"/>
+        </w:rPr>
+        <w:t xml:space="preserve">show the environment variables  </w:t>
+      </w:r>
+    </w:p>
+    <w:p>
+      <w:pPr>
+        <w:pStyle w:val="ListParagraph"/>
+        <w:numPr>
+          <w:ilvl w:val="0"/>
+          <w:numId w:val="7"/>
+        </w:numPr>
+        <w:spacing w:after="0" w:line="240" w:lineRule="auto"/>
+        <w:rPr>
+          <w:sz w:val="24"/>
+          <w:szCs w:val="24"/>
+        </w:rPr>
+      </w:pPr>
+      <w:r>
+        <w:rPr>
+          <w:sz w:val="24"/>
+          <w:szCs w:val="24"/>
+        </w:rPr>
+        <w:t xml:space="preserve">show the quick text with tab   </w:t>
+      </w:r>
+    </w:p>
+    <w:p>
+      <w:pPr>
+        <w:pStyle w:val="ListParagraph"/>
+        <w:numPr>
+          <w:ilvl w:val="0"/>
+          <w:numId w:val="7"/>
+        </w:numPr>
+        <w:spacing w:after="0" w:line="240" w:lineRule="auto"/>
+        <w:rPr>
+          <w:sz w:val="24"/>
+          <w:szCs w:val="24"/>
+        </w:rPr>
+      </w:pPr>
+      <w:r>
+        <w:rPr>
+          <w:sz w:val="24"/>
+          <w:szCs w:val="24"/>
+        </w:rPr>
+        <w:t xml:space="preserve">factors  </w:t>
+      </w:r>
+    </w:p>
+    <w:p>
+      <w:pPr>
+        <w:pStyle w:val="ListParagraph"/>
+        <w:numPr>
+          <w:ilvl w:val="0"/>
+          <w:numId w:val="7"/>
+        </w:numPr>
+        <w:spacing w:after="0" w:line="240" w:lineRule="auto"/>
+        <w:rPr>
+          <w:sz w:val="24"/>
+          <w:szCs w:val="24"/>
+        </w:rPr>
+      </w:pPr>
+      <w:r>
+        <w:rPr>
+          <w:sz w:val="24"/>
+          <w:szCs w:val="24"/>
+        </w:rPr>
+        <w:t xml:space="preserve">packages                       </w:t>
+      </w:r>
+    </w:p>
+    <w:p>
+      <w:pPr>
+        <w:pStyle w:val="ListParagraph"/>
+        <w:numPr>
+          <w:ilvl w:val="0"/>
+          <w:numId w:val="7"/>
+        </w:numPr>
+        <w:spacing w:after="0" w:line="240" w:lineRule="auto"/>
+        <w:rPr>
+          <w:sz w:val="24"/>
+          <w:szCs w:val="24"/>
+        </w:rPr>
+      </w:pPr>
+      <w:r>
+        <w:rPr>
+          <w:sz w:val="24"/>
+          <w:szCs w:val="24"/>
+        </w:rPr>
+        <w:t xml:space="preserve">help                 </w:t>
+      </w:r>
+    </w:p>
+    <w:p>
+      <w:pPr>
+        <w:pStyle w:val="ListParagraph"/>
+        <w:numPr>
+          <w:ilvl w:val="0"/>
+          <w:numId w:val="7"/>
+        </w:numPr>
+        <w:spacing w:after="0" w:line="240" w:lineRule="auto"/>
+        <w:rPr>
+          <w:sz w:val="24"/>
+          <w:szCs w:val="24"/>
+        </w:rPr>
+      </w:pPr>
+      <w:r>
+        <w:rPr>
+          <w:sz w:val="24"/>
+          <w:szCs w:val="24"/>
+        </w:rPr>
+        <w:t xml:space="preserve"> ...</w:t>
+      </w:r>
+      <w:r>
+        <w:rPr>
+          <w:sz w:val="24"/>
+          <w:szCs w:val="24"/>
+        </w:rPr>
+        <w:t xml:space="preserve"> </w:t>
+      </w:r>
+      <w:r>
+        <w:rPr>
+          <w:sz w:val="24"/>
+          <w:szCs w:val="24"/>
+        </w:rPr>
+        <w:t xml:space="preserve">parameter  </w:t>
+      </w:r>
+    </w:p>
+    <w:p>
+      <w:pPr>
+        <w:pStyle w:val="ListParagraph"/>
+        <w:numPr>
+          <w:ilvl w:val="0"/>
+          <w:numId w:val="7"/>
+        </w:numPr>
+        <w:spacing w:after="0" w:line="240" w:lineRule="auto"/>
+        <w:rPr>
+          <w:sz w:val="24"/>
+          <w:szCs w:val="24"/>
+        </w:rPr>
+      </w:pPr>
+      <w:r>
+        <w:rPr>
+          <w:sz w:val="24"/>
+          <w:szCs w:val="24"/>
+        </w:rPr>
+        <w:t xml:space="preserve">optional parameters  </w:t>
+      </w:r>
+    </w:p>
+    <w:p>
+      <w:pPr>
+        <w:spacing w:after="0" w:line="240" w:lineRule="auto"/>
+        <w:rPr>
+          <w:sz w:val="24"/>
+          <w:szCs w:val="24"/>
+        </w:rPr>
+      </w:pPr>
+      <w:r>
+        <w:rPr>
+          <w:sz w:val="24"/>
+          <w:szCs w:val="24"/>
+        </w:rPr>
+        <w:t>## Reusable scripts</w:t>
+      </w:r>
+    </w:p>
+    <w:p>
+      <w:pPr>
+        <w:pStyle w:val="ListParagraph"/>
+        <w:numPr>
+          <w:ilvl w:val="0"/>
+          <w:numId w:val="10"/>
+        </w:numPr>
+        <w:spacing w:after="0" w:line="240" w:lineRule="auto"/>
+        <w:rPr>
+          <w:sz w:val="24"/>
+          <w:szCs w:val="24"/>
+        </w:rPr>
+      </w:pPr>
+      <w:r>
+        <w:rPr>
+          <w:sz w:val="24"/>
+          <w:szCs w:val="24"/>
+        </w:rPr>
+        <w:t xml:space="preserve">comments  </w:t>
+      </w:r>
+    </w:p>
+    <w:p>
+      <w:pPr>
+        <w:pStyle w:val="ListParagraph"/>
+        <w:numPr>
+          <w:ilvl w:val="0"/>
+          <w:numId w:val="10"/>
+        </w:numPr>
+        <w:spacing w:after="0" w:line="240" w:lineRule="auto"/>
+        <w:rPr>
+          <w:sz w:val="24"/>
+          <w:szCs w:val="24"/>
+        </w:rPr>
+      </w:pPr>
+      <w:r>
+        <w:rPr>
+          <w:sz w:val="24"/>
+          <w:szCs w:val="24"/>
+        </w:rPr>
+        <w:t xml:space="preserve">in a rerun script use function require  </w:t>
+      </w:r>
+    </w:p>
+    <w:p>
+      <w:pPr>
+        <w:pStyle w:val="ListParagraph"/>
+        <w:numPr>
+          <w:ilvl w:val="0"/>
+          <w:numId w:val="10"/>
+        </w:numPr>
+        <w:spacing w:after="0" w:line="240" w:lineRule="auto"/>
+        <w:rPr>
+          <w:sz w:val="24"/>
+          <w:szCs w:val="24"/>
+        </w:rPr>
+      </w:pPr>
+      <w:r>
+        <w:rPr>
+          <w:sz w:val="24"/>
+          <w:szCs w:val="24"/>
+        </w:rPr>
+        <w:t xml:space="preserve">method returns  </w:t>
+      </w:r>
+    </w:p>
+    <w:p>
+      <w:pPr>
+        <w:pStyle w:val="ListParagraph"/>
+        <w:numPr>
+          <w:ilvl w:val="0"/>
+          <w:numId w:val="10"/>
+        </w:numPr>
+        <w:spacing w:after="0" w:line="240" w:lineRule="auto"/>
+        <w:rPr>
+          <w:sz w:val="24"/>
+          <w:szCs w:val="24"/>
+        </w:rPr>
+      </w:pPr>
+      <w:r>
+        <w:rPr>
+          <w:sz w:val="24"/>
+          <w:szCs w:val="24"/>
+        </w:rPr>
+        <w:t xml:space="preserve">looping  </w:t>
+      </w:r>
+    </w:p>
+    <w:p>
+      <w:pPr>
+        <w:pStyle w:val="ListParagraph"/>
+        <w:numPr>
+          <w:ilvl w:val="0"/>
+          <w:numId w:val="10"/>
+        </w:numPr>
+        <w:spacing w:after="0" w:line="240" w:lineRule="auto"/>
+        <w:rPr>
+          <w:sz w:val="24"/>
+          <w:szCs w:val="24"/>
+        </w:rPr>
+      </w:pPr>
+      <w:r>
+        <w:rPr>
+          <w:sz w:val="24"/>
+          <w:szCs w:val="24"/>
+        </w:rPr>
+        <w:t xml:space="preserve">sourcing the script  </w:t>
+      </w:r>
+    </w:p>
+    <w:p>
+      <w:pPr>
+        <w:pStyle w:val="ListParagraph"/>
+        <w:numPr>
+          <w:ilvl w:val="0"/>
+          <w:numId w:val="10"/>
+        </w:numPr>
+        <w:spacing w:after="0" w:line="240" w:lineRule="auto"/>
+        <w:rPr>
+          <w:sz w:val="24"/>
+          <w:szCs w:val="24"/>
+        </w:rPr>
+      </w:pPr>
+      <w:r>
+        <w:rPr>
+          <w:sz w:val="24"/>
+          <w:szCs w:val="24"/>
+        </w:rPr>
+        <w:t xml:space="preserve">functions are treated like any other object  </w:t>
       </w:r>
       <w:bookmarkStart w:id="0" w:name="_GoBack"/>
       <w:bookmarkEnd w:id="0"/>
@@ -1127,573 +1677,14 @@
       <w:pPr>
         <w:spacing w:after="0" w:line="240" w:lineRule="auto"/>
         <w:rPr>
-          <w:sz w:val="18"/>
-          <w:szCs w:val="18"/>
-        </w:rPr>
-      </w:pPr>
-      <w:r>
-        <w:rPr>
-          <w:sz w:val="18"/>
-          <w:szCs w:val="18"/>
-        </w:rPr>
-        <w:t xml:space="preserve">## Data frames </w:t>
-      </w:r>
-    </w:p>
-    <w:p>
-      <w:pPr>
-        <w:pStyle w:val="ListParagraph"/>
-        <w:numPr>
-          <w:ilvl w:val="0"/>
-          <w:numId w:val="6"/>
-        </w:numPr>
-        <w:spacing w:after="0" w:line="240" w:lineRule="auto"/>
-        <w:rPr>
-          <w:sz w:val="18"/>
-          <w:szCs w:val="18"/>
-        </w:rPr>
-      </w:pPr>
-      <w:r>
-        <w:rPr>
-          <w:sz w:val="18"/>
-          <w:szCs w:val="18"/>
-        </w:rPr>
-        <w:t xml:space="preserve">obvious min and max  </w:t>
-      </w:r>
-    </w:p>
-    <w:p>
-      <w:pPr>
-        <w:spacing w:after="0" w:line="240" w:lineRule="auto"/>
-        <w:rPr>
-          <w:sz w:val="18"/>
-          <w:szCs w:val="18"/>
-        </w:rPr>
-      </w:pPr>
-    </w:p>
-    <w:p>
-      <w:pPr>
-        <w:pStyle w:val="ListParagraph"/>
-        <w:numPr>
-          <w:ilvl w:val="0"/>
-          <w:numId w:val="6"/>
-        </w:numPr>
-        <w:spacing w:after="0" w:line="240" w:lineRule="auto"/>
-        <w:rPr>
-          <w:sz w:val="18"/>
-          <w:szCs w:val="18"/>
-        </w:rPr>
-      </w:pPr>
-      <w:r>
-        <w:rPr>
-          <w:sz w:val="18"/>
-          <w:szCs w:val="18"/>
-        </w:rPr>
-        <w:t>2nd most important thing I have learned.  R is written assuming you are a fluent statistician. (I am not so there is a lot of learning)</w:t>
-      </w:r>
-    </w:p>
-    <w:p>
-      <w:pPr>
-        <w:spacing w:after="0" w:line="240" w:lineRule="auto"/>
-        <w:rPr>
-          <w:sz w:val="18"/>
-          <w:szCs w:val="18"/>
-        </w:rPr>
-      </w:pPr>
-      <w:r>
-        <w:rPr>
-          <w:sz w:val="18"/>
-          <w:szCs w:val="18"/>
-        </w:rPr>
-        <w:t>## Data frames</w:t>
-      </w:r>
-    </w:p>
-    <w:p>
-      <w:pPr>
-        <w:pStyle w:val="ListParagraph"/>
-        <w:numPr>
-          <w:ilvl w:val="0"/>
-          <w:numId w:val="6"/>
-        </w:numPr>
-        <w:spacing w:after="0" w:line="240" w:lineRule="auto"/>
-        <w:rPr>
-          <w:sz w:val="18"/>
-          <w:szCs w:val="18"/>
-        </w:rPr>
-      </w:pPr>
-      <w:r>
-        <w:rPr>
-          <w:sz w:val="18"/>
-          <w:szCs w:val="18"/>
-        </w:rPr>
-        <w:t>point out the items numbers in the row wrapping [15], 10.4 is the 15th element</w:t>
-      </w:r>
-    </w:p>
-    <w:p>
-      <w:pPr>
-        <w:spacing w:after="0" w:line="240" w:lineRule="auto"/>
-        <w:rPr>
-          <w:sz w:val="18"/>
-          <w:szCs w:val="18"/>
-        </w:rPr>
-      </w:pPr>
-      <w:r>
-        <w:rPr>
-          <w:sz w:val="18"/>
-          <w:szCs w:val="18"/>
-        </w:rPr>
-        <w:t>## Data frames</w:t>
-      </w:r>
-    </w:p>
-    <w:p>
-      <w:pPr>
-        <w:spacing w:after="0" w:line="240" w:lineRule="auto"/>
-        <w:rPr>
-          <w:sz w:val="18"/>
-          <w:szCs w:val="18"/>
-        </w:rPr>
-      </w:pPr>
-      <w:r>
-        <w:rPr>
-          <w:sz w:val="18"/>
-          <w:szCs w:val="18"/>
-        </w:rPr>
-        <w:t>## Packages</w:t>
-      </w:r>
-    </w:p>
-    <w:p>
-      <w:pPr>
-        <w:spacing w:after="0" w:line="240" w:lineRule="auto"/>
-        <w:rPr>
-          <w:sz w:val="18"/>
-          <w:szCs w:val="18"/>
-        </w:rPr>
-      </w:pPr>
-      <w:r>
-        <w:rPr>
-          <w:sz w:val="18"/>
-          <w:szCs w:val="18"/>
-        </w:rPr>
-        <w:t>## NA</w:t>
-      </w:r>
-    </w:p>
-    <w:p>
-      <w:pPr>
-        <w:spacing w:after="0" w:line="240" w:lineRule="auto"/>
-        <w:rPr>
-          <w:sz w:val="18"/>
-          <w:szCs w:val="18"/>
-        </w:rPr>
-      </w:pPr>
-      <w:r>
-        <w:rPr>
-          <w:sz w:val="18"/>
-          <w:szCs w:val="18"/>
-        </w:rPr>
-        <w:t>## NA</w:t>
-      </w:r>
-    </w:p>
-    <w:p>
-      <w:pPr>
-        <w:spacing w:after="0" w:line="240" w:lineRule="auto"/>
-        <w:rPr>
-          <w:sz w:val="18"/>
-          <w:szCs w:val="18"/>
-        </w:rPr>
-      </w:pPr>
-      <w:r>
-        <w:rPr>
-          <w:sz w:val="18"/>
-          <w:szCs w:val="18"/>
-        </w:rPr>
-        <w:t>## A real Data set</w:t>
-      </w:r>
-    </w:p>
-    <w:p>
-      <w:pPr>
-        <w:pStyle w:val="ListParagraph"/>
-        <w:numPr>
-          <w:ilvl w:val="0"/>
-          <w:numId w:val="7"/>
-        </w:numPr>
-        <w:spacing w:after="0" w:line="240" w:lineRule="auto"/>
-        <w:rPr>
-          <w:sz w:val="18"/>
-          <w:szCs w:val="18"/>
-        </w:rPr>
-      </w:pPr>
-      <w:r>
-        <w:rPr>
-          <w:sz w:val="18"/>
-          <w:szCs w:val="18"/>
-        </w:rPr>
-        <w:t xml:space="preserve"> set the working directory  </w:t>
-      </w:r>
-    </w:p>
-    <w:p>
-      <w:pPr>
-        <w:pStyle w:val="ListParagraph"/>
-        <w:numPr>
-          <w:ilvl w:val="0"/>
-          <w:numId w:val="7"/>
-        </w:numPr>
-        <w:spacing w:after="0" w:line="240" w:lineRule="auto"/>
-        <w:rPr>
-          <w:sz w:val="18"/>
-          <w:szCs w:val="18"/>
-        </w:rPr>
-      </w:pPr>
-      <w:r>
-        <w:rPr>
-          <w:sz w:val="18"/>
-          <w:szCs w:val="18"/>
-        </w:rPr>
-        <w:t xml:space="preserve">point out: escape back slashes with double slashes like in c# or use the /  </w:t>
-      </w:r>
-    </w:p>
-    <w:p>
-      <w:pPr>
-        <w:pStyle w:val="ListParagraph"/>
-        <w:numPr>
-          <w:ilvl w:val="0"/>
-          <w:numId w:val="7"/>
-        </w:numPr>
-        <w:spacing w:after="0" w:line="240" w:lineRule="auto"/>
-        <w:rPr>
-          <w:sz w:val="18"/>
-          <w:szCs w:val="18"/>
-        </w:rPr>
-      </w:pPr>
-      <w:r>
-        <w:rPr>
-          <w:sz w:val="18"/>
-          <w:szCs w:val="18"/>
-        </w:rPr>
-        <w:t xml:space="preserve">read the data from the file   </w:t>
-      </w:r>
-    </w:p>
-    <w:p>
-      <w:pPr>
-        <w:pStyle w:val="ListParagraph"/>
-        <w:numPr>
-          <w:ilvl w:val="0"/>
-          <w:numId w:val="7"/>
-        </w:numPr>
-        <w:spacing w:after="0" w:line="240" w:lineRule="auto"/>
-        <w:rPr>
-          <w:sz w:val="18"/>
-          <w:szCs w:val="18"/>
-        </w:rPr>
-      </w:pPr>
-      <w:r>
-        <w:rPr>
-          <w:sz w:val="18"/>
-          <w:szCs w:val="18"/>
-        </w:rPr>
-        <w:t xml:space="preserve">show the environment variables  </w:t>
-      </w:r>
-    </w:p>
-    <w:p>
-      <w:pPr>
-        <w:pStyle w:val="ListParagraph"/>
-        <w:numPr>
-          <w:ilvl w:val="0"/>
-          <w:numId w:val="7"/>
-        </w:numPr>
-        <w:spacing w:after="0" w:line="240" w:lineRule="auto"/>
-        <w:rPr>
-          <w:sz w:val="18"/>
-          <w:szCs w:val="18"/>
-        </w:rPr>
-      </w:pPr>
-      <w:r>
-        <w:rPr>
-          <w:sz w:val="18"/>
-          <w:szCs w:val="18"/>
-        </w:rPr>
-        <w:t xml:space="preserve">show the quick text with tab   </w:t>
-      </w:r>
-    </w:p>
-    <w:p>
-      <w:pPr>
-        <w:pStyle w:val="ListParagraph"/>
-        <w:numPr>
-          <w:ilvl w:val="0"/>
-          <w:numId w:val="7"/>
-        </w:numPr>
-        <w:spacing w:after="0" w:line="240" w:lineRule="auto"/>
-        <w:rPr>
-          <w:sz w:val="18"/>
-          <w:szCs w:val="18"/>
-        </w:rPr>
-      </w:pPr>
-      <w:r>
-        <w:rPr>
-          <w:sz w:val="18"/>
-          <w:szCs w:val="18"/>
-        </w:rPr>
-        <w:t xml:space="preserve">factors  </w:t>
-      </w:r>
-    </w:p>
-    <w:p>
-      <w:pPr>
-        <w:pStyle w:val="ListParagraph"/>
-        <w:numPr>
-          <w:ilvl w:val="0"/>
-          <w:numId w:val="7"/>
-        </w:numPr>
-        <w:spacing w:after="0" w:line="240" w:lineRule="auto"/>
-        <w:rPr>
-          <w:sz w:val="18"/>
-          <w:szCs w:val="18"/>
-        </w:rPr>
-      </w:pPr>
-      <w:r>
-        <w:rPr>
-          <w:sz w:val="18"/>
-          <w:szCs w:val="18"/>
-        </w:rPr>
-        <w:t xml:space="preserve">packages                       </w:t>
-      </w:r>
-    </w:p>
-    <w:p>
-      <w:pPr>
-        <w:pStyle w:val="ListParagraph"/>
-        <w:numPr>
-          <w:ilvl w:val="0"/>
-          <w:numId w:val="7"/>
-        </w:numPr>
-        <w:spacing w:after="0" w:line="240" w:lineRule="auto"/>
-        <w:rPr>
-          <w:sz w:val="18"/>
-          <w:szCs w:val="18"/>
-        </w:rPr>
-      </w:pPr>
-      <w:r>
-        <w:rPr>
-          <w:sz w:val="18"/>
-          <w:szCs w:val="18"/>
-        </w:rPr>
-        <w:t xml:space="preserve">help                 </w:t>
-      </w:r>
-    </w:p>
-    <w:p>
-      <w:pPr>
-        <w:pStyle w:val="ListParagraph"/>
-        <w:numPr>
-          <w:ilvl w:val="0"/>
-          <w:numId w:val="7"/>
-        </w:numPr>
-        <w:spacing w:after="0" w:line="240" w:lineRule="auto"/>
-        <w:rPr>
-          <w:sz w:val="18"/>
-          <w:szCs w:val="18"/>
-        </w:rPr>
-      </w:pPr>
-      <w:r>
-        <w:rPr>
-          <w:sz w:val="18"/>
-          <w:szCs w:val="18"/>
-        </w:rPr>
-        <w:t xml:space="preserve"> ...</w:t>
-      </w:r>
-      <w:r>
-        <w:rPr>
-          <w:sz w:val="18"/>
-          <w:szCs w:val="18"/>
-        </w:rPr>
-        <w:t xml:space="preserve"> </w:t>
-      </w:r>
-      <w:r>
-        <w:rPr>
-          <w:sz w:val="18"/>
-          <w:szCs w:val="18"/>
-        </w:rPr>
-        <w:t xml:space="preserve">parameter  </w:t>
-      </w:r>
-    </w:p>
-    <w:p>
-      <w:pPr>
-        <w:pStyle w:val="ListParagraph"/>
-        <w:numPr>
-          <w:ilvl w:val="0"/>
-          <w:numId w:val="7"/>
-        </w:numPr>
-        <w:spacing w:after="0" w:line="240" w:lineRule="auto"/>
-        <w:rPr>
-          <w:sz w:val="18"/>
-          <w:szCs w:val="18"/>
-        </w:rPr>
-      </w:pPr>
-      <w:r>
-        <w:rPr>
-          <w:sz w:val="18"/>
-          <w:szCs w:val="18"/>
-        </w:rPr>
-        <w:t xml:space="preserve">optional parameters  </w:t>
-      </w:r>
-    </w:p>
-    <w:p>
-      <w:pPr>
-        <w:spacing w:after="0" w:line="240" w:lineRule="auto"/>
-        <w:rPr>
-          <w:sz w:val="18"/>
-          <w:szCs w:val="18"/>
-        </w:rPr>
-      </w:pPr>
-      <w:r>
-        <w:rPr>
-          <w:sz w:val="18"/>
-          <w:szCs w:val="18"/>
-        </w:rPr>
-        <w:t>## Reusable scripts</w:t>
-      </w:r>
-    </w:p>
-    <w:p>
-      <w:pPr>
-        <w:pStyle w:val="ListParagraph"/>
-        <w:numPr>
-          <w:ilvl w:val="0"/>
-          <w:numId w:val="10"/>
-        </w:numPr>
-        <w:spacing w:after="0" w:line="240" w:lineRule="auto"/>
-        <w:rPr>
-          <w:sz w:val="18"/>
-          <w:szCs w:val="18"/>
-        </w:rPr>
-      </w:pPr>
-      <w:r>
-        <w:rPr>
-          <w:sz w:val="18"/>
-          <w:szCs w:val="18"/>
-        </w:rPr>
-        <w:t xml:space="preserve">comments  </w:t>
-      </w:r>
-    </w:p>
-    <w:p>
-      <w:pPr>
-        <w:pStyle w:val="ListParagraph"/>
-        <w:numPr>
-          <w:ilvl w:val="0"/>
-          <w:numId w:val="10"/>
-        </w:numPr>
-        <w:spacing w:after="0" w:line="240" w:lineRule="auto"/>
-        <w:rPr>
-          <w:sz w:val="18"/>
-          <w:szCs w:val="18"/>
-        </w:rPr>
-      </w:pPr>
-      <w:r>
-        <w:rPr>
-          <w:sz w:val="18"/>
-          <w:szCs w:val="18"/>
-        </w:rPr>
-        <w:t xml:space="preserve">in a rerun script use function require  </w:t>
-      </w:r>
-    </w:p>
-    <w:p>
-      <w:pPr>
-        <w:pStyle w:val="ListParagraph"/>
-        <w:numPr>
-          <w:ilvl w:val="0"/>
-          <w:numId w:val="10"/>
-        </w:numPr>
-        <w:spacing w:after="0" w:line="240" w:lineRule="auto"/>
-        <w:rPr>
-          <w:sz w:val="18"/>
-          <w:szCs w:val="18"/>
-        </w:rPr>
-      </w:pPr>
-      <w:r>
-        <w:rPr>
-          <w:sz w:val="18"/>
-          <w:szCs w:val="18"/>
-        </w:rPr>
-        <w:t xml:space="preserve">method returns  </w:t>
-      </w:r>
-    </w:p>
-    <w:p>
-      <w:pPr>
-        <w:pStyle w:val="ListParagraph"/>
-        <w:numPr>
-          <w:ilvl w:val="0"/>
-          <w:numId w:val="10"/>
-        </w:numPr>
-        <w:spacing w:after="0" w:line="240" w:lineRule="auto"/>
-        <w:rPr>
-          <w:sz w:val="18"/>
-          <w:szCs w:val="18"/>
-        </w:rPr>
-      </w:pPr>
-      <w:r>
-        <w:rPr>
-          <w:sz w:val="18"/>
-          <w:szCs w:val="18"/>
-        </w:rPr>
-        <w:t xml:space="preserve">looping  </w:t>
-      </w:r>
-    </w:p>
-    <w:p>
-      <w:pPr>
-        <w:pStyle w:val="ListParagraph"/>
-        <w:numPr>
-          <w:ilvl w:val="0"/>
-          <w:numId w:val="10"/>
-        </w:numPr>
-        <w:spacing w:after="0" w:line="240" w:lineRule="auto"/>
-        <w:rPr>
-          <w:sz w:val="18"/>
-          <w:szCs w:val="18"/>
-        </w:rPr>
-      </w:pPr>
-      <w:r>
-        <w:rPr>
-          <w:sz w:val="18"/>
-          <w:szCs w:val="18"/>
-        </w:rPr>
-        <w:t xml:space="preserve">sourcing the script  </w:t>
-      </w:r>
-    </w:p>
-    <w:p>
-      <w:pPr>
-        <w:pStyle w:val="ListParagraph"/>
-        <w:numPr>
-          <w:ilvl w:val="0"/>
-          <w:numId w:val="10"/>
-        </w:numPr>
-        <w:spacing w:after="0" w:line="240" w:lineRule="auto"/>
-        <w:rPr>
-          <w:sz w:val="18"/>
-          <w:szCs w:val="18"/>
-        </w:rPr>
-      </w:pPr>
-      <w:r>
-        <w:rPr>
-          <w:sz w:val="18"/>
-          <w:szCs w:val="18"/>
-        </w:rPr>
-        <w:t xml:space="preserve">functions are treated like any other object  </w:t>
-      </w:r>
-    </w:p>
-    <w:p>
-      <w:pPr>
-        <w:spacing w:after="0" w:line="240" w:lineRule="auto"/>
-        <w:rPr>
-          <w:sz w:val="18"/>
-          <w:szCs w:val="18"/>
-        </w:rPr>
-      </w:pPr>
-    </w:p>
-    <w:p>
-      <w:pPr>
-        <w:spacing w:after="0" w:line="240" w:lineRule="auto"/>
-        <w:rPr>
-          <w:sz w:val="18"/>
-          <w:szCs w:val="18"/>
-        </w:rPr>
-      </w:pPr>
-      <w:r>
-        <w:rPr>
-          <w:sz w:val="18"/>
-          <w:szCs w:val="18"/>
+          <w:sz w:val="24"/>
+          <w:szCs w:val="24"/>
+        </w:rPr>
+      </w:pPr>
+      <w:r>
+        <w:rPr>
+          <w:sz w:val="24"/>
+          <w:szCs w:val="24"/>
         </w:rPr>
         <w:t xml:space="preserve">## </w:t>
       </w:r>
@@ -1701,8 +1692,8 @@
       <w:proofErr w:type="gramStart"/>
       <w:r>
         <w:rPr>
-          <w:sz w:val="18"/>
-          <w:szCs w:val="18"/>
+          <w:sz w:val="24"/>
+          <w:szCs w:val="24"/>
         </w:rPr>
         <w:t>lapply</w:t>
       </w:r>
@@ -1710,32 +1701,32 @@
       <w:proofErr w:type="gramEnd"/>
       <w:r>
         <w:rPr>
-          <w:sz w:val="18"/>
-          <w:szCs w:val="18"/>
+          <w:sz w:val="24"/>
+          <w:szCs w:val="24"/>
         </w:rPr>
         <w:t xml:space="preserve">, </w:t>
       </w:r>
       <w:proofErr w:type="spellStart"/>
       <w:r>
         <w:rPr>
-          <w:sz w:val="18"/>
-          <w:szCs w:val="18"/>
+          <w:sz w:val="24"/>
+          <w:szCs w:val="24"/>
         </w:rPr>
         <w:t>sapply</w:t>
       </w:r>
       <w:proofErr w:type="spellEnd"/>
       <w:r>
         <w:rPr>
-          <w:sz w:val="18"/>
-          <w:szCs w:val="18"/>
+          <w:sz w:val="24"/>
+          <w:szCs w:val="24"/>
         </w:rPr>
         <w:t xml:space="preserve">, </w:t>
       </w:r>
       <w:proofErr w:type="spellStart"/>
       <w:r>
         <w:rPr>
-          <w:sz w:val="18"/>
-          <w:szCs w:val="18"/>
+          <w:sz w:val="24"/>
+          <w:szCs w:val="24"/>
         </w:rPr>
         <w:t>tapply</w:t>
       </w:r>
@@ -1750,39 +1741,39 @@
         </w:numPr>
         <w:spacing w:after="0" w:line="240" w:lineRule="auto"/>
         <w:rPr>
-          <w:sz w:val="18"/>
-          <w:szCs w:val="18"/>
+          <w:sz w:val="24"/>
+          <w:szCs w:val="24"/>
         </w:rPr>
       </w:pPr>
       <w:proofErr w:type="spellStart"/>
       <w:r>
         <w:rPr>
-          <w:sz w:val="18"/>
-          <w:szCs w:val="18"/>
+          <w:sz w:val="24"/>
+          <w:szCs w:val="24"/>
         </w:rPr>
         <w:t>sapply</w:t>
       </w:r>
       <w:proofErr w:type="spellEnd"/>
       <w:r>
         <w:rPr>
-          <w:sz w:val="18"/>
-          <w:szCs w:val="18"/>
+          <w:sz w:val="24"/>
+          <w:szCs w:val="24"/>
         </w:rPr>
         <w:t xml:space="preserve"> returns a vector, </w:t>
       </w:r>
       <w:proofErr w:type="spellStart"/>
       <w:r>
         <w:rPr>
-          <w:sz w:val="18"/>
-          <w:szCs w:val="18"/>
+          <w:sz w:val="24"/>
+          <w:szCs w:val="24"/>
         </w:rPr>
         <w:t>lapply</w:t>
       </w:r>
       <w:proofErr w:type="spellEnd"/>
       <w:r>
         <w:rPr>
-          <w:sz w:val="18"/>
-          <w:szCs w:val="18"/>
+          <w:sz w:val="24"/>
+          <w:szCs w:val="24"/>
         </w:rPr>
         <w:t xml:space="preserve"> returns a list  </w:t>
       </w:r>
@@ -1796,14 +1787,14 @@
         </w:numPr>
         <w:spacing w:after="0" w:line="240" w:lineRule="auto"/>
         <w:rPr>
-          <w:sz w:val="18"/>
-          <w:szCs w:val="18"/>
-        </w:rPr>
-      </w:pPr>
-      <w:r>
-        <w:rPr>
-          <w:sz w:val="18"/>
-          <w:szCs w:val="18"/>
+          <w:sz w:val="24"/>
+          <w:szCs w:val="24"/>
+        </w:rPr>
+      </w:pPr>
+      <w:r>
+        <w:rPr>
+          <w:sz w:val="24"/>
+          <w:szCs w:val="24"/>
         </w:rPr>
         <w:t>demo</w:t>
       </w:r>
@@ -1812,14 +1803,14 @@
       <w:pPr>
         <w:spacing w:after="0" w:line="240" w:lineRule="auto"/>
         <w:rPr>
-          <w:sz w:val="18"/>
-          <w:szCs w:val="18"/>
-        </w:rPr>
-      </w:pPr>
-      <w:r>
-        <w:rPr>
-          <w:sz w:val="18"/>
-          <w:szCs w:val="18"/>
+          <w:sz w:val="24"/>
+          <w:szCs w:val="24"/>
+        </w:rPr>
+      </w:pPr>
+      <w:r>
+        <w:rPr>
+          <w:sz w:val="24"/>
+          <w:szCs w:val="24"/>
         </w:rPr>
         <w:t>## Scoping and free variables in R</w:t>
       </w:r>
@@ -1833,14 +1824,14 @@
         </w:numPr>
         <w:spacing w:after="0" w:line="240" w:lineRule="auto"/>
         <w:rPr>
-          <w:sz w:val="18"/>
-          <w:szCs w:val="18"/>
-        </w:rPr>
-      </w:pPr>
-      <w:r>
-        <w:rPr>
-          <w:sz w:val="18"/>
-          <w:szCs w:val="18"/>
+          <w:sz w:val="24"/>
+          <w:szCs w:val="24"/>
+        </w:rPr>
+      </w:pPr>
+      <w:r>
+        <w:rPr>
+          <w:sz w:val="24"/>
+          <w:szCs w:val="24"/>
         </w:rPr>
         <w:t>demo</w:t>
       </w:r>
@@ -1849,14 +1840,14 @@
       <w:pPr>
         <w:spacing w:after="0" w:line="240" w:lineRule="auto"/>
         <w:rPr>
-          <w:sz w:val="18"/>
-          <w:szCs w:val="18"/>
-        </w:rPr>
-      </w:pPr>
-      <w:r>
-        <w:rPr>
-          <w:sz w:val="18"/>
-          <w:szCs w:val="18"/>
+          <w:sz w:val="24"/>
+          <w:szCs w:val="24"/>
+        </w:rPr>
+      </w:pPr>
+      <w:r>
+        <w:rPr>
+          <w:sz w:val="24"/>
+          <w:szCs w:val="24"/>
         </w:rPr>
         <w:t>## Scoping and free variables in R</w:t>
       </w:r>
@@ -1870,14 +1861,14 @@
         </w:numPr>
         <w:spacing w:after="0" w:line="240" w:lineRule="auto"/>
         <w:rPr>
-          <w:sz w:val="18"/>
-          <w:szCs w:val="18"/>
-        </w:rPr>
-      </w:pPr>
-      <w:r>
-        <w:rPr>
-          <w:sz w:val="18"/>
-          <w:szCs w:val="18"/>
+          <w:sz w:val="24"/>
+          <w:szCs w:val="24"/>
+        </w:rPr>
+      </w:pPr>
+      <w:r>
+        <w:rPr>
+          <w:sz w:val="24"/>
+          <w:szCs w:val="24"/>
         </w:rPr>
         <w:t>up for the challenge</w:t>
       </w:r>
@@ -1886,14 +1877,14 @@
       <w:pPr>
         <w:spacing w:after="0" w:line="240" w:lineRule="auto"/>
         <w:rPr>
-          <w:sz w:val="18"/>
-          <w:szCs w:val="18"/>
-        </w:rPr>
-      </w:pPr>
-      <w:r>
-        <w:rPr>
-          <w:sz w:val="18"/>
-          <w:szCs w:val="18"/>
+          <w:sz w:val="24"/>
+          <w:szCs w:val="24"/>
+        </w:rPr>
+      </w:pPr>
+      <w:r>
+        <w:rPr>
+          <w:sz w:val="24"/>
+          <w:szCs w:val="24"/>
         </w:rPr>
         <w:t>## Want to get started?</w:t>
       </w:r>
@@ -1902,21 +1893,21 @@
       <w:pPr>
         <w:spacing w:after="0" w:line="240" w:lineRule="auto"/>
         <w:rPr>
-          <w:sz w:val="18"/>
-          <w:szCs w:val="18"/>
-        </w:rPr>
-      </w:pPr>
-      <w:r>
-        <w:rPr>
-          <w:sz w:val="18"/>
-          <w:szCs w:val="18"/>
+          <w:sz w:val="24"/>
+          <w:szCs w:val="24"/>
+        </w:rPr>
+      </w:pPr>
+      <w:r>
+        <w:rPr>
+          <w:sz w:val="24"/>
+          <w:szCs w:val="24"/>
         </w:rPr>
         <w:t>## Questions?</w:t>
       </w:r>
     </w:p>
     <w:sectPr>
       <w:pgSz w:w="12240" w:h="15840"/>
-      <w:pgMar w:top="1440" w:right="1440" w:bottom="1440" w:left="1440" w:header="720" w:footer="720" w:gutter="0"/>
+      <w:pgMar w:top="720" w:right="720" w:bottom="720" w:left="720" w:header="720" w:footer="720" w:gutter="0"/>
       <w:cols w:space="720"/>
       <w:docGrid w:linePitch="360"/>
     </w:sectPr>

</xml_diff>

<commit_message>
Added slide on unit tests
</commit_message>
<xml_diff>
--- a/PresentationNotes.docx
+++ b/PresentationNotes.docx
@@ -1,6 +1,6 @@
 
 <file path=word/document.xml><?xml version="1.0" encoding="utf-8"?>
-<w:document xmlns:wpc="http://schemas.microsoft.com/office/word/2010/wordprocessingCanvas" xmlns:mc="http://schemas.openxmlformats.org/markup-compatibility/2006" xmlns:o="urn:schemas-microsoft-com:office:office" xmlns:r="http://schemas.openxmlformats.org/officeDocument/2006/relationships" xmlns:m="http://schemas.openxmlformats.org/officeDocument/2006/math" xmlns:v="urn:schemas-microsoft-com:vml" xmlns:wp14="http://schemas.microsoft.com/office/word/2010/wordprocessingDrawing" xmlns:wp="http://schemas.openxmlformats.org/drawingml/2006/wordprocessingDrawing" xmlns:w10="urn:schemas-microsoft-com:office:word" xmlns:w="http://schemas.openxmlformats.org/wordprocessingml/2006/main" xmlns:w14="http://schemas.microsoft.com/office/word/2010/wordml" xmlns:w15="http://schemas.microsoft.com/office/word/2012/wordml" xmlns:wpg="http://schemas.microsoft.com/office/word/2010/wordprocessingGroup" xmlns:wpi="http://schemas.microsoft.com/office/word/2010/wordprocessingInk" xmlns:wne="http://schemas.microsoft.com/office/word/2006/wordml" xmlns:wps="http://schemas.microsoft.com/office/word/2010/wordprocessingShape" mc:Ignorable="w14 w15 wp14">
+<w:document xmlns:wpc="http://schemas.microsoft.com/office/word/2010/wordprocessingCanvas" xmlns:mc="http://schemas.openxmlformats.org/markup-compatibility/2006" xmlns:o="urn:schemas-microsoft-com:office:office" xmlns:r="http://schemas.openxmlformats.org/officeDocument/2006/relationships" xmlns:m="http://schemas.openxmlformats.org/officeDocument/2006/math" xmlns:v="urn:schemas-microsoft-com:vml" xmlns:wp14="http://schemas.microsoft.com/office/word/2010/wordprocessingDrawing" xmlns:wp="http://schemas.openxmlformats.org/drawingml/2006/wordprocessingDrawing" xmlns:w10="urn:schemas-microsoft-com:office:word" xmlns:w="http://schemas.openxmlformats.org/wordprocessingml/2006/main" xmlns:w14="http://schemas.microsoft.com/office/word/2010/wordml" xmlns:wpg="http://schemas.microsoft.com/office/word/2010/wordprocessingGroup" xmlns:wpi="http://schemas.microsoft.com/office/word/2010/wordprocessingInk" xmlns:wne="http://schemas.microsoft.com/office/word/2006/wordml" xmlns:wps="http://schemas.microsoft.com/office/word/2010/wordprocessingShape" mc:Ignorable="w14 wp14">
   <w:body>
     <w:p>
       <w:pPr>
@@ -724,8 +724,6 @@
         </w:rPr>
         <w:t>gender</w:t>
       </w:r>
-      <w:bookmarkStart w:id="0" w:name="_GoBack"/>
-      <w:bookmarkEnd w:id="0"/>
       <w:r>
         <w:rPr>
           <w:sz w:val="24"/>
@@ -1894,6 +1892,141 @@
           <w:sz w:val="24"/>
           <w:szCs w:val="24"/>
         </w:rPr>
+        <w:t>## Unit Testing in R</w:t>
+      </w:r>
+    </w:p>
+    <w:p>
+      <w:pPr>
+        <w:pStyle w:val="ListParagraph"/>
+        <w:numPr>
+          <w:ilvl w:val="0"/>
+          <w:numId w:val="6"/>
+        </w:numPr>
+        <w:spacing w:after="0" w:line="240" w:lineRule="auto"/>
+        <w:rPr>
+          <w:sz w:val="24"/>
+          <w:szCs w:val="24"/>
+        </w:rPr>
+      </w:pPr>
+      <w:r>
+        <w:rPr>
+          <w:sz w:val="24"/>
+          <w:szCs w:val="24"/>
+        </w:rPr>
+        <w:t>demo</w:t>
+      </w:r>
+    </w:p>
+    <w:p>
+      <w:pPr>
+        <w:pStyle w:val="ListParagraph"/>
+        <w:numPr>
+          <w:ilvl w:val="0"/>
+          <w:numId w:val="6"/>
+        </w:numPr>
+        <w:spacing w:after="0" w:line="240" w:lineRule="auto"/>
+        <w:rPr>
+          <w:sz w:val="24"/>
+          <w:szCs w:val="24"/>
+        </w:rPr>
+      </w:pPr>
+      <w:r>
+        <w:rPr>
+          <w:sz w:val="24"/>
+          <w:szCs w:val="24"/>
+        </w:rPr>
+        <w:t>continuous integration is available for packages</w:t>
+      </w:r>
+    </w:p>
+    <w:p>
+      <w:pPr>
+        <w:pStyle w:val="ListParagraph"/>
+        <w:numPr>
+          <w:ilvl w:val="1"/>
+          <w:numId w:val="6"/>
+        </w:numPr>
+        <w:spacing w:after="0" w:line="240" w:lineRule="auto"/>
+        <w:rPr>
+          <w:sz w:val="24"/>
+          <w:szCs w:val="24"/>
+        </w:rPr>
+      </w:pPr>
+      <w:bookmarkStart w:id="0" w:name="_GoBack"/>
+      <w:r>
+        <w:rPr>
+          <w:sz w:val="24"/>
+          <w:szCs w:val="24"/>
+        </w:rPr>
+        <w:t xml:space="preserve">Travis is a service that offers CI on top of </w:t>
+      </w:r>
+      <w:proofErr w:type="spellStart"/>
+      <w:r>
+        <w:rPr>
+          <w:sz w:val="24"/>
+          <w:szCs w:val="24"/>
+        </w:rPr>
+        <w:t>github</w:t>
+      </w:r>
+      <w:proofErr w:type="spellEnd"/>
+      <w:r>
+        <w:rPr>
+          <w:sz w:val="24"/>
+          <w:szCs w:val="24"/>
+        </w:rPr>
+        <w:t>.</w:t>
+      </w:r>
+    </w:p>
+    <w:p>
+      <w:pPr>
+        <w:pStyle w:val="ListParagraph"/>
+        <w:numPr>
+          <w:ilvl w:val="1"/>
+          <w:numId w:val="6"/>
+        </w:numPr>
+        <w:spacing w:after="0" w:line="240" w:lineRule="auto"/>
+        <w:rPr>
+          <w:sz w:val="24"/>
+          <w:szCs w:val="24"/>
+        </w:rPr>
+      </w:pPr>
+      <w:r>
+        <w:rPr>
+          <w:sz w:val="24"/>
+          <w:szCs w:val="24"/>
+        </w:rPr>
+        <w:lastRenderedPageBreak/>
+        <w:t xml:space="preserve">R is not (yet) a first class citizen on </w:t>
+      </w:r>
+      <w:proofErr w:type="spellStart"/>
+      <w:r>
+        <w:rPr>
+          <w:sz w:val="24"/>
+          <w:szCs w:val="24"/>
+        </w:rPr>
+        <w:t>travis</w:t>
+      </w:r>
+      <w:proofErr w:type="spellEnd"/>
+      <w:r>
+        <w:rPr>
+          <w:sz w:val="24"/>
+          <w:szCs w:val="24"/>
+        </w:rPr>
+        <w:t>-ci</w:t>
+      </w:r>
+      <w:bookmarkEnd w:id="0"/>
+    </w:p>
+    <w:p>
+      <w:pPr>
+        <w:spacing w:after="0" w:line="240" w:lineRule="auto"/>
+        <w:rPr>
+          <w:sz w:val="24"/>
+          <w:szCs w:val="24"/>
+        </w:rPr>
+      </w:pPr>
+      <w:r>
+        <w:rPr>
+          <w:sz w:val="24"/>
+          <w:szCs w:val="24"/>
+        </w:rPr>
         <w:t>## Scoping and free variables in R</w:t>
       </w:r>
     </w:p>
@@ -1968,7 +2101,6 @@
           <w:sz w:val="24"/>
           <w:szCs w:val="24"/>
         </w:rPr>
-        <w:lastRenderedPageBreak/>
         <w:t>## Want to get started?</w:t>
       </w:r>
     </w:p>
@@ -2012,7 +2144,7 @@
           <w:szCs w:val="24"/>
         </w:rPr>
       </w:pPr>
-      <w:hyperlink r:id="rId5" w:tgtFrame="_self" w:history="1">
+      <w:hyperlink r:id="rId6" w:tgtFrame="_self" w:history="1">
         <w:r>
           <w:rPr>
             <w:rStyle w:val="Hyperlink"/>
@@ -2046,7 +2178,7 @@
         </w:rPr>
         <w:t>is coming to SQL Server. SQL Server 2016 (</w:t>
       </w:r>
-      <w:hyperlink r:id="rId6" w:tgtFrame="_self" w:history="1">
+      <w:hyperlink r:id="rId7" w:tgtFrame="_self" w:history="1">
         <w:r>
           <w:rPr>
             <w:rStyle w:val="Hyperlink"/>
@@ -2078,7 +2210,7 @@
           <w:szCs w:val="24"/>
         </w:rPr>
       </w:pPr>
-      <w:hyperlink r:id="rId7" w:history="1">
+      <w:hyperlink r:id="rId8" w:history="1">
         <w:r>
           <w:rPr>
             <w:rStyle w:val="Hyperlink"/>
@@ -2113,7 +2245,7 @@
         </w:rPr>
         <w:t xml:space="preserve">Edward Tufty: </w:t>
       </w:r>
-      <w:hyperlink r:id="rId8" w:history="1">
+      <w:hyperlink r:id="rId9" w:history="1">
         <w:r>
           <w:rPr>
             <w:rStyle w:val="Hyperlink"/>
@@ -2144,8 +2276,8 @@
 </file>
 
 <file path=word/numbering.xml><?xml version="1.0" encoding="utf-8"?>
-<w:numbering xmlns:wpc="http://schemas.microsoft.com/office/word/2010/wordprocessingCanvas" xmlns:mc="http://schemas.openxmlformats.org/markup-compatibility/2006" xmlns:o="urn:schemas-microsoft-com:office:office" xmlns:r="http://schemas.openxmlformats.org/officeDocument/2006/relationships" xmlns:m="http://schemas.openxmlformats.org/officeDocument/2006/math" xmlns:v="urn:schemas-microsoft-com:vml" xmlns:wp14="http://schemas.microsoft.com/office/word/2010/wordprocessingDrawing" xmlns:wp="http://schemas.openxmlformats.org/drawingml/2006/wordprocessingDrawing" xmlns:w10="urn:schemas-microsoft-com:office:word" xmlns:w="http://schemas.openxmlformats.org/wordprocessingml/2006/main" xmlns:w14="http://schemas.microsoft.com/office/word/2010/wordml" xmlns:w15="http://schemas.microsoft.com/office/word/2012/wordml" xmlns:wpg="http://schemas.microsoft.com/office/word/2010/wordprocessingGroup" xmlns:wpi="http://schemas.microsoft.com/office/word/2010/wordprocessingInk" xmlns:wne="http://schemas.microsoft.com/office/word/2006/wordml" xmlns:wps="http://schemas.microsoft.com/office/word/2010/wordprocessingShape" mc:Ignorable="w14 w15 wp14">
-  <w:abstractNum w:abstractNumId="0" w15:restartNumberingAfterBreak="0">
+<w:numbering xmlns:wpc="http://schemas.microsoft.com/office/word/2010/wordprocessingCanvas" xmlns:mc="http://schemas.openxmlformats.org/markup-compatibility/2006" xmlns:o="urn:schemas-microsoft-com:office:office" xmlns:r="http://schemas.openxmlformats.org/officeDocument/2006/relationships" xmlns:m="http://schemas.openxmlformats.org/officeDocument/2006/math" xmlns:v="urn:schemas-microsoft-com:vml" xmlns:wp14="http://schemas.microsoft.com/office/word/2010/wordprocessingDrawing" xmlns:wp="http://schemas.openxmlformats.org/drawingml/2006/wordprocessingDrawing" xmlns:w10="urn:schemas-microsoft-com:office:word" xmlns:w="http://schemas.openxmlformats.org/wordprocessingml/2006/main" xmlns:w14="http://schemas.microsoft.com/office/word/2010/wordml" xmlns:wpg="http://schemas.microsoft.com/office/word/2010/wordprocessingGroup" xmlns:wpi="http://schemas.microsoft.com/office/word/2010/wordprocessingInk" xmlns:wne="http://schemas.microsoft.com/office/word/2006/wordml" xmlns:wps="http://schemas.microsoft.com/office/word/2010/wordprocessingShape" mc:Ignorable="w14 wp14">
+  <w:abstractNum w:abstractNumId="0">
     <w:nsid w:val="076604E5"/>
     <w:multiLevelType w:val="hybridMultilevel"/>
     <w:tmpl w:val="F9E4636E"/>
@@ -2258,7 +2390,7 @@
       </w:rPr>
     </w:lvl>
   </w:abstractNum>
-  <w:abstractNum w:abstractNumId="1" w15:restartNumberingAfterBreak="0">
+  <w:abstractNum w:abstractNumId="1">
     <w:nsid w:val="0DD25492"/>
     <w:multiLevelType w:val="hybridMultilevel"/>
     <w:tmpl w:val="A5681768"/>
@@ -2371,7 +2503,7 @@
       </w:rPr>
     </w:lvl>
   </w:abstractNum>
-  <w:abstractNum w:abstractNumId="2" w15:restartNumberingAfterBreak="0">
+  <w:abstractNum w:abstractNumId="2">
     <w:nsid w:val="1CB75704"/>
     <w:multiLevelType w:val="hybridMultilevel"/>
     <w:tmpl w:val="D4008ED0"/>
@@ -2484,7 +2616,7 @@
       </w:rPr>
     </w:lvl>
   </w:abstractNum>
-  <w:abstractNum w:abstractNumId="3" w15:restartNumberingAfterBreak="0">
+  <w:abstractNum w:abstractNumId="3">
     <w:nsid w:val="264E457B"/>
     <w:multiLevelType w:val="hybridMultilevel"/>
     <w:tmpl w:val="21286D6E"/>
@@ -2597,7 +2729,7 @@
       </w:rPr>
     </w:lvl>
   </w:abstractNum>
-  <w:abstractNum w:abstractNumId="4" w15:restartNumberingAfterBreak="0">
+  <w:abstractNum w:abstractNumId="4">
     <w:nsid w:val="39B052CB"/>
     <w:multiLevelType w:val="hybridMultilevel"/>
     <w:tmpl w:val="DD9417E6"/>
@@ -2710,7 +2842,7 @@
       </w:rPr>
     </w:lvl>
   </w:abstractNum>
-  <w:abstractNum w:abstractNumId="5" w15:restartNumberingAfterBreak="0">
+  <w:abstractNum w:abstractNumId="5">
     <w:nsid w:val="3A370E75"/>
     <w:multiLevelType w:val="hybridMultilevel"/>
     <w:tmpl w:val="9224E766"/>
@@ -2823,7 +2955,7 @@
       </w:rPr>
     </w:lvl>
   </w:abstractNum>
-  <w:abstractNum w:abstractNumId="6" w15:restartNumberingAfterBreak="0">
+  <w:abstractNum w:abstractNumId="6">
     <w:nsid w:val="42D40AA0"/>
     <w:multiLevelType w:val="hybridMultilevel"/>
     <w:tmpl w:val="BCA0B616"/>
@@ -2936,7 +3068,7 @@
       </w:rPr>
     </w:lvl>
   </w:abstractNum>
-  <w:abstractNum w:abstractNumId="7" w15:restartNumberingAfterBreak="0">
+  <w:abstractNum w:abstractNumId="7">
     <w:nsid w:val="615F4C45"/>
     <w:multiLevelType w:val="hybridMultilevel"/>
     <w:tmpl w:val="748ED7E8"/>
@@ -3022,7 +3154,7 @@
       </w:pPr>
     </w:lvl>
   </w:abstractNum>
-  <w:abstractNum w:abstractNumId="8" w15:restartNumberingAfterBreak="0">
+  <w:abstractNum w:abstractNumId="8">
     <w:nsid w:val="6C387929"/>
     <w:multiLevelType w:val="hybridMultilevel"/>
     <w:tmpl w:val="CDD0482A"/>
@@ -3135,7 +3267,7 @@
       </w:rPr>
     </w:lvl>
   </w:abstractNum>
-  <w:abstractNum w:abstractNumId="9" w15:restartNumberingAfterBreak="0">
+  <w:abstractNum w:abstractNumId="9">
     <w:nsid w:val="7A8F22CA"/>
     <w:multiLevelType w:val="hybridMultilevel"/>
     <w:tmpl w:val="8D708B58"/>
@@ -3258,7 +3390,7 @@
 </file>
 
 <file path=word/styles.xml><?xml version="1.0" encoding="utf-8"?>
-<w:styles xmlns:mc="http://schemas.openxmlformats.org/markup-compatibility/2006" xmlns:r="http://schemas.openxmlformats.org/officeDocument/2006/relationships" xmlns:w="http://schemas.openxmlformats.org/wordprocessingml/2006/main" xmlns:w14="http://schemas.microsoft.com/office/word/2010/wordml" xmlns:w15="http://schemas.microsoft.com/office/word/2012/wordml" mc:Ignorable="w14 w15">
+<w:styles xmlns:mc="http://schemas.openxmlformats.org/markup-compatibility/2006" xmlns:r="http://schemas.openxmlformats.org/officeDocument/2006/relationships" xmlns:w="http://schemas.openxmlformats.org/wordprocessingml/2006/main" xmlns:w14="http://schemas.microsoft.com/office/word/2010/wordml" mc:Ignorable="w14">
   <w:docDefaults>
     <w:rPrDefault>
       <w:rPr>
@@ -3274,378 +3406,361 @@
       </w:pPr>
     </w:pPrDefault>
   </w:docDefaults>
-  <w:latentStyles w:defLockedState="0" w:defUIPriority="99" w:defSemiHidden="0" w:defUnhideWhenUsed="0" w:defQFormat="0" w:count="371">
-    <w:lsdException w:name="Normal" w:uiPriority="0" w:qFormat="1"/>
-    <w:lsdException w:name="heading 1" w:uiPriority="9" w:qFormat="1"/>
-    <w:lsdException w:name="heading 2" w:semiHidden="1" w:uiPriority="9" w:unhideWhenUsed="1" w:qFormat="1"/>
-    <w:lsdException w:name="heading 3" w:semiHidden="1" w:uiPriority="9" w:unhideWhenUsed="1" w:qFormat="1"/>
-    <w:lsdException w:name="heading 4" w:semiHidden="1" w:uiPriority="9" w:unhideWhenUsed="1" w:qFormat="1"/>
-    <w:lsdException w:name="heading 5" w:semiHidden="1" w:uiPriority="9" w:unhideWhenUsed="1" w:qFormat="1"/>
-    <w:lsdException w:name="heading 6" w:semiHidden="1" w:uiPriority="9" w:unhideWhenUsed="1" w:qFormat="1"/>
-    <w:lsdException w:name="heading 7" w:semiHidden="1" w:uiPriority="9" w:unhideWhenUsed="1" w:qFormat="1"/>
-    <w:lsdException w:name="heading 8" w:semiHidden="1" w:uiPriority="9" w:unhideWhenUsed="1" w:qFormat="1"/>
-    <w:lsdException w:name="heading 9" w:semiHidden="1" w:uiPriority="9" w:unhideWhenUsed="1" w:qFormat="1"/>
-    <w:lsdException w:name="index 1" w:semiHidden="1" w:unhideWhenUsed="1"/>
-    <w:lsdException w:name="index 2" w:semiHidden="1" w:unhideWhenUsed="1"/>
-    <w:lsdException w:name="index 3" w:semiHidden="1" w:unhideWhenUsed="1"/>
-    <w:lsdException w:name="index 4" w:semiHidden="1" w:unhideWhenUsed="1"/>
-    <w:lsdException w:name="index 5" w:semiHidden="1" w:unhideWhenUsed="1"/>
-    <w:lsdException w:name="index 6" w:semiHidden="1" w:unhideWhenUsed="1"/>
-    <w:lsdException w:name="index 7" w:semiHidden="1" w:unhideWhenUsed="1"/>
-    <w:lsdException w:name="index 8" w:semiHidden="1" w:unhideWhenUsed="1"/>
-    <w:lsdException w:name="index 9" w:semiHidden="1" w:unhideWhenUsed="1"/>
-    <w:lsdException w:name="toc 1" w:semiHidden="1" w:uiPriority="39" w:unhideWhenUsed="1"/>
-    <w:lsdException w:name="toc 2" w:semiHidden="1" w:uiPriority="39" w:unhideWhenUsed="1"/>
-    <w:lsdException w:name="toc 3" w:semiHidden="1" w:uiPriority="39" w:unhideWhenUsed="1"/>
-    <w:lsdException w:name="toc 4" w:semiHidden="1" w:uiPriority="39" w:unhideWhenUsed="1"/>
-    <w:lsdException w:name="toc 5" w:semiHidden="1" w:uiPriority="39" w:unhideWhenUsed="1"/>
-    <w:lsdException w:name="toc 6" w:semiHidden="1" w:uiPriority="39" w:unhideWhenUsed="1"/>
-    <w:lsdException w:name="toc 7" w:semiHidden="1" w:uiPriority="39" w:unhideWhenUsed="1"/>
-    <w:lsdException w:name="toc 8" w:semiHidden="1" w:uiPriority="39" w:unhideWhenUsed="1"/>
-    <w:lsdException w:name="toc 9" w:semiHidden="1" w:uiPriority="39" w:unhideWhenUsed="1"/>
-    <w:lsdException w:name="Normal Indent" w:semiHidden="1" w:unhideWhenUsed="1"/>
-    <w:lsdException w:name="footnote text" w:semiHidden="1" w:unhideWhenUsed="1"/>
-    <w:lsdException w:name="annotation text" w:semiHidden="1" w:unhideWhenUsed="1"/>
-    <w:lsdException w:name="header" w:semiHidden="1" w:unhideWhenUsed="1"/>
-    <w:lsdException w:name="footer" w:semiHidden="1" w:unhideWhenUsed="1"/>
-    <w:lsdException w:name="index heading" w:semiHidden="1" w:unhideWhenUsed="1"/>
-    <w:lsdException w:name="caption" w:semiHidden="1" w:uiPriority="35" w:unhideWhenUsed="1" w:qFormat="1"/>
-    <w:lsdException w:name="table of figures" w:semiHidden="1" w:unhideWhenUsed="1"/>
-    <w:lsdException w:name="envelope address" w:semiHidden="1" w:unhideWhenUsed="1"/>
-    <w:lsdException w:name="envelope return" w:semiHidden="1" w:unhideWhenUsed="1"/>
-    <w:lsdException w:name="footnote reference" w:semiHidden="1" w:unhideWhenUsed="1"/>
-    <w:lsdException w:name="annotation reference" w:semiHidden="1" w:unhideWhenUsed="1"/>
-    <w:lsdException w:name="line number" w:semiHidden="1" w:unhideWhenUsed="1"/>
-    <w:lsdException w:name="page number" w:semiHidden="1" w:unhideWhenUsed="1"/>
-    <w:lsdException w:name="endnote reference" w:semiHidden="1" w:unhideWhenUsed="1"/>
-    <w:lsdException w:name="endnote text" w:semiHidden="1" w:unhideWhenUsed="1"/>
-    <w:lsdException w:name="table of authorities" w:semiHidden="1" w:unhideWhenUsed="1"/>
-    <w:lsdException w:name="macro" w:semiHidden="1" w:unhideWhenUsed="1"/>
-    <w:lsdException w:name="toa heading" w:semiHidden="1" w:unhideWhenUsed="1"/>
-    <w:lsdException w:name="List" w:semiHidden="1" w:unhideWhenUsed="1"/>
-    <w:lsdException w:name="List Bullet" w:semiHidden="1" w:unhideWhenUsed="1"/>
-    <w:lsdException w:name="List Number" w:semiHidden="1" w:unhideWhenUsed="1"/>
-    <w:lsdException w:name="List 2" w:semiHidden="1" w:unhideWhenUsed="1"/>
-    <w:lsdException w:name="List 3" w:semiHidden="1" w:unhideWhenUsed="1"/>
-    <w:lsdException w:name="List 4" w:semiHidden="1" w:unhideWhenUsed="1"/>
-    <w:lsdException w:name="List 5" w:semiHidden="1" w:unhideWhenUsed="1"/>
-    <w:lsdException w:name="List Bullet 2" w:semiHidden="1" w:unhideWhenUsed="1"/>
-    <w:lsdException w:name="List Bullet 3" w:semiHidden="1" w:unhideWhenUsed="1"/>
-    <w:lsdException w:name="List Bullet 4" w:semiHidden="1" w:unhideWhenUsed="1"/>
-    <w:lsdException w:name="List Bullet 5" w:semiHidden="1" w:unhideWhenUsed="1"/>
-    <w:lsdException w:name="List Number 2" w:semiHidden="1" w:unhideWhenUsed="1"/>
-    <w:lsdException w:name="List Number 3" w:semiHidden="1" w:unhideWhenUsed="1"/>
-    <w:lsdException w:name="List Number 4" w:semiHidden="1" w:unhideWhenUsed="1"/>
-    <w:lsdException w:name="List Number 5" w:semiHidden="1" w:unhideWhenUsed="1"/>
-    <w:lsdException w:name="Title" w:uiPriority="10" w:qFormat="1"/>
-    <w:lsdException w:name="Closing" w:semiHidden="1" w:unhideWhenUsed="1"/>
-    <w:lsdException w:name="Signature" w:semiHidden="1" w:unhideWhenUsed="1"/>
-    <w:lsdException w:name="Default Paragraph Font" w:semiHidden="1" w:uiPriority="1" w:unhideWhenUsed="1"/>
-    <w:lsdException w:name="Body Text" w:semiHidden="1" w:unhideWhenUsed="1"/>
-    <w:lsdException w:name="Body Text Indent" w:semiHidden="1" w:unhideWhenUsed="1"/>
-    <w:lsdException w:name="List Continue" w:semiHidden="1" w:unhideWhenUsed="1"/>
-    <w:lsdException w:name="List Continue 2" w:semiHidden="1" w:unhideWhenUsed="1"/>
-    <w:lsdException w:name="List Continue 3" w:semiHidden="1" w:unhideWhenUsed="1"/>
-    <w:lsdException w:name="List Continue 4" w:semiHidden="1" w:unhideWhenUsed="1"/>
-    <w:lsdException w:name="List Continue 5" w:semiHidden="1" w:unhideWhenUsed="1"/>
-    <w:lsdException w:name="Message Header" w:semiHidden="1" w:unhideWhenUsed="1"/>
-    <w:lsdException w:name="Subtitle" w:uiPriority="11" w:qFormat="1"/>
-    <w:lsdException w:name="Salutation" w:semiHidden="1" w:unhideWhenUsed="1"/>
-    <w:lsdException w:name="Date" w:semiHidden="1" w:unhideWhenUsed="1"/>
-    <w:lsdException w:name="Body Text First Indent" w:semiHidden="1" w:unhideWhenUsed="1"/>
-    <w:lsdException w:name="Body Text First Indent 2" w:semiHidden="1" w:unhideWhenUsed="1"/>
-    <w:lsdException w:name="Note Heading" w:semiHidden="1" w:unhideWhenUsed="1"/>
-    <w:lsdException w:name="Body Text 2" w:semiHidden="1" w:unhideWhenUsed="1"/>
-    <w:lsdException w:name="Body Text 3" w:semiHidden="1" w:unhideWhenUsed="1"/>
-    <w:lsdException w:name="Body Text Indent 2" w:semiHidden="1" w:unhideWhenUsed="1"/>
-    <w:lsdException w:name="Body Text Indent 3" w:semiHidden="1" w:unhideWhenUsed="1"/>
-    <w:lsdException w:name="Block Text" w:semiHidden="1" w:unhideWhenUsed="1"/>
-    <w:lsdException w:name="Hyperlink" w:semiHidden="1" w:unhideWhenUsed="1"/>
-    <w:lsdException w:name="FollowedHyperlink" w:semiHidden="1" w:unhideWhenUsed="1"/>
-    <w:lsdException w:name="Strong" w:uiPriority="22" w:qFormat="1"/>
-    <w:lsdException w:name="Emphasis" w:uiPriority="20" w:qFormat="1"/>
-    <w:lsdException w:name="Document Map" w:semiHidden="1" w:unhideWhenUsed="1"/>
-    <w:lsdException w:name="Plain Text" w:semiHidden="1" w:unhideWhenUsed="1"/>
-    <w:lsdException w:name="E-mail Signature" w:semiHidden="1" w:unhideWhenUsed="1"/>
-    <w:lsdException w:name="HTML Top of Form" w:semiHidden="1" w:unhideWhenUsed="1"/>
-    <w:lsdException w:name="HTML Bottom of Form" w:semiHidden="1" w:unhideWhenUsed="1"/>
-    <w:lsdException w:name="Normal (Web)" w:semiHidden="1" w:unhideWhenUsed="1"/>
-    <w:lsdException w:name="HTML Acronym" w:semiHidden="1" w:unhideWhenUsed="1"/>
-    <w:lsdException w:name="HTML Address" w:semiHidden="1" w:unhideWhenUsed="1"/>
-    <w:lsdException w:name="HTML Cite" w:semiHidden="1" w:unhideWhenUsed="1"/>
-    <w:lsdException w:name="HTML Code" w:semiHidden="1" w:unhideWhenUsed="1"/>
-    <w:lsdException w:name="HTML Definition" w:semiHidden="1" w:unhideWhenUsed="1"/>
-    <w:lsdException w:name="HTML Keyboard" w:semiHidden="1" w:unhideWhenUsed="1"/>
-    <w:lsdException w:name="HTML Preformatted" w:semiHidden="1" w:unhideWhenUsed="1"/>
-    <w:lsdException w:name="HTML Sample" w:semiHidden="1" w:unhideWhenUsed="1"/>
-    <w:lsdException w:name="HTML Typewriter" w:semiHidden="1" w:unhideWhenUsed="1"/>
-    <w:lsdException w:name="HTML Variable" w:semiHidden="1" w:unhideWhenUsed="1"/>
-    <w:lsdException w:name="Normal Table" w:semiHidden="1" w:unhideWhenUsed="1"/>
-    <w:lsdException w:name="annotation subject" w:semiHidden="1" w:unhideWhenUsed="1"/>
-    <w:lsdException w:name="No List" w:semiHidden="1" w:unhideWhenUsed="1"/>
-    <w:lsdException w:name="Outline List 1" w:semiHidden="1" w:unhideWhenUsed="1"/>
-    <w:lsdException w:name="Outline List 2" w:semiHidden="1" w:unhideWhenUsed="1"/>
-    <w:lsdException w:name="Outline List 3" w:semiHidden="1" w:unhideWhenUsed="1"/>
-    <w:lsdException w:name="Table Simple 1" w:semiHidden="1" w:unhideWhenUsed="1"/>
-    <w:lsdException w:name="Table Simple 2" w:semiHidden="1" w:unhideWhenUsed="1"/>
-    <w:lsdException w:name="Table Simple 3" w:semiHidden="1" w:unhideWhenUsed="1"/>
-    <w:lsdException w:name="Table Classic 1" w:semiHidden="1" w:unhideWhenUsed="1"/>
-    <w:lsdException w:name="Table Classic 2" w:semiHidden="1" w:unhideWhenUsed="1"/>
-    <w:lsdException w:name="Table Classic 3" w:semiHidden="1" w:unhideWhenUsed="1"/>
-    <w:lsdException w:name="Table Classic 4" w:semiHidden="1" w:unhideWhenUsed="1"/>
-    <w:lsdException w:name="Table Colorful 1" w:semiHidden="1" w:unhideWhenUsed="1"/>
-    <w:lsdException w:name="Table Colorful 2" w:semiHidden="1" w:unhideWhenUsed="1"/>
-    <w:lsdException w:name="Table Colorful 3" w:semiHidden="1" w:unhideWhenUsed="1"/>
-    <w:lsdException w:name="Table Columns 1" w:semiHidden="1" w:unhideWhenUsed="1"/>
-    <w:lsdException w:name="Table Columns 2" w:semiHidden="1" w:unhideWhenUsed="1"/>
-    <w:lsdException w:name="Table Columns 3" w:semiHidden="1" w:unhideWhenUsed="1"/>
-    <w:lsdException w:name="Table Columns 4" w:semiHidden="1" w:unhideWhenUsed="1"/>
-    <w:lsdException w:name="Table Columns 5" w:semiHidden="1" w:unhideWhenUsed="1"/>
-    <w:lsdException w:name="Table Grid 1" w:semiHidden="1" w:unhideWhenUsed="1"/>
-    <w:lsdException w:name="Table Grid 2" w:semiHidden="1" w:unhideWhenUsed="1"/>
-    <w:lsdException w:name="Table Grid 3" w:semiHidden="1" w:unhideWhenUsed="1"/>
-    <w:lsdException w:name="Table Grid 4" w:semiHidden="1" w:unhideWhenUsed="1"/>
-    <w:lsdException w:name="Table Grid 5" w:semiHidden="1" w:unhideWhenUsed="1"/>
-    <w:lsdException w:name="Table Grid 6" w:semiHidden="1" w:unhideWhenUsed="1"/>
-    <w:lsdException w:name="Table Grid 7" w:semiHidden="1" w:unhideWhenUsed="1"/>
-    <w:lsdException w:name="Table Grid 8" w:semiHidden="1" w:unhideWhenUsed="1"/>
-    <w:lsdException w:name="Table List 1" w:semiHidden="1" w:unhideWhenUsed="1"/>
-    <w:lsdException w:name="Table List 2" w:semiHidden="1" w:unhideWhenUsed="1"/>
-    <w:lsdException w:name="Table List 3" w:semiHidden="1" w:unhideWhenUsed="1"/>
-    <w:lsdException w:name="Table List 4" w:semiHidden="1" w:unhideWhenUsed="1"/>
-    <w:lsdException w:name="Table List 5" w:semiHidden="1" w:unhideWhenUsed="1"/>
-    <w:lsdException w:name="Table List 6" w:semiHidden="1" w:unhideWhenUsed="1"/>
-    <w:lsdException w:name="Table List 7" w:semiHidden="1" w:unhideWhenUsed="1"/>
-    <w:lsdException w:name="Table List 8" w:semiHidden="1" w:unhideWhenUsed="1"/>
-    <w:lsdException w:name="Table 3D effects 1" w:semiHidden="1" w:unhideWhenUsed="1"/>
-    <w:lsdException w:name="Table 3D effects 2" w:semiHidden="1" w:unhideWhenUsed="1"/>
-    <w:lsdException w:name="Table 3D effects 3" w:semiHidden="1" w:unhideWhenUsed="1"/>
-    <w:lsdException w:name="Table Contemporary" w:semiHidden="1" w:unhideWhenUsed="1"/>
-    <w:lsdException w:name="Table Elegant" w:semiHidden="1" w:unhideWhenUsed="1"/>
-    <w:lsdException w:name="Table Professional" w:semiHidden="1" w:unhideWhenUsed="1"/>
-    <w:lsdException w:name="Table Subtle 1" w:semiHidden="1" w:unhideWhenUsed="1"/>
-    <w:lsdException w:name="Table Subtle 2" w:semiHidden="1" w:unhideWhenUsed="1"/>
-    <w:lsdException w:name="Table Web 1" w:semiHidden="1" w:unhideWhenUsed="1"/>
-    <w:lsdException w:name="Table Web 2" w:semiHidden="1" w:unhideWhenUsed="1"/>
-    <w:lsdException w:name="Table Web 3" w:semiHidden="1" w:unhideWhenUsed="1"/>
-    <w:lsdException w:name="Balloon Text" w:semiHidden="1" w:unhideWhenUsed="1"/>
-    <w:lsdException w:name="Table Grid" w:uiPriority="59"/>
-    <w:lsdException w:name="Table Theme" w:semiHidden="1" w:unhideWhenUsed="1"/>
-    <w:lsdException w:name="Placeholder Text" w:semiHidden="1"/>
-    <w:lsdException w:name="No Spacing" w:uiPriority="1" w:qFormat="1"/>
-    <w:lsdException w:name="Light Shading" w:uiPriority="60"/>
-    <w:lsdException w:name="Light List" w:uiPriority="61"/>
-    <w:lsdException w:name="Light Grid" w:uiPriority="62"/>
-    <w:lsdException w:name="Medium Shading 1" w:uiPriority="63"/>
-    <w:lsdException w:name="Medium Shading 2" w:uiPriority="64"/>
-    <w:lsdException w:name="Medium List 1" w:uiPriority="65"/>
-    <w:lsdException w:name="Medium List 2" w:uiPriority="66"/>
-    <w:lsdException w:name="Medium Grid 1" w:uiPriority="67"/>
-    <w:lsdException w:name="Medium Grid 2" w:uiPriority="68"/>
-    <w:lsdException w:name="Medium Grid 3" w:uiPriority="69"/>
-    <w:lsdException w:name="Dark List" w:uiPriority="70"/>
-    <w:lsdException w:name="Colorful Shading" w:uiPriority="71"/>
-    <w:lsdException w:name="Colorful List" w:uiPriority="72"/>
-    <w:lsdException w:name="Colorful Grid" w:uiPriority="73"/>
-    <w:lsdException w:name="Light Shading Accent 1" w:uiPriority="60"/>
-    <w:lsdException w:name="Light List Accent 1" w:uiPriority="61"/>
-    <w:lsdException w:name="Light Grid Accent 1" w:uiPriority="62"/>
-    <w:lsdException w:name="Medium Shading 1 Accent 1" w:uiPriority="63"/>
-    <w:lsdException w:name="Medium Shading 2 Accent 1" w:uiPriority="64"/>
-    <w:lsdException w:name="Medium List 1 Accent 1" w:uiPriority="65"/>
-    <w:lsdException w:name="Revision" w:semiHidden="1"/>
-    <w:lsdException w:name="List Paragraph" w:uiPriority="34" w:qFormat="1"/>
-    <w:lsdException w:name="Quote" w:uiPriority="29" w:qFormat="1"/>
-    <w:lsdException w:name="Intense Quote" w:uiPriority="30" w:qFormat="1"/>
-    <w:lsdException w:name="Medium List 2 Accent 1" w:uiPriority="66"/>
-    <w:lsdException w:name="Medium Grid 1 Accent 1" w:uiPriority="67"/>
-    <w:lsdException w:name="Medium Grid 2 Accent 1" w:uiPriority="68"/>
-    <w:lsdException w:name="Medium Grid 3 Accent 1" w:uiPriority="69"/>
-    <w:lsdException w:name="Dark List Accent 1" w:uiPriority="70"/>
-    <w:lsdException w:name="Colorful Shading Accent 1" w:uiPriority="71"/>
-    <w:lsdException w:name="Colorful List Accent 1" w:uiPriority="72"/>
-    <w:lsdException w:name="Colorful Grid Accent 1" w:uiPriority="73"/>
-    <w:lsdException w:name="Light Shading Accent 2" w:uiPriority="60"/>
-    <w:lsdException w:name="Light List Accent 2" w:uiPriority="61"/>
-    <w:lsdException w:name="Light Grid Accent 2" w:uiPriority="62"/>
-    <w:lsdException w:name="Medium Shading 1 Accent 2" w:uiPriority="63"/>
-    <w:lsdException w:name="Medium Shading 2 Accent 2" w:uiPriority="64"/>
-    <w:lsdException w:name="Medium List 1 Accent 2" w:uiPriority="65"/>
-    <w:lsdException w:name="Medium List 2 Accent 2" w:uiPriority="66"/>
-    <w:lsdException w:name="Medium Grid 1 Accent 2" w:uiPriority="67"/>
-    <w:lsdException w:name="Medium Grid 2 Accent 2" w:uiPriority="68"/>
-    <w:lsdException w:name="Medium Grid 3 Accent 2" w:uiPriority="69"/>
-    <w:lsdException w:name="Dark List Accent 2" w:uiPriority="70"/>
-    <w:lsdException w:name="Colorful Shading Accent 2" w:uiPriority="71"/>
-    <w:lsdException w:name="Colorful List Accent 2" w:uiPriority="72"/>
-    <w:lsdException w:name="Colorful Grid Accent 2" w:uiPriority="73"/>
-    <w:lsdException w:name="Light Shading Accent 3" w:uiPriority="60"/>
-    <w:lsdException w:name="Light List Accent 3" w:uiPriority="61"/>
-    <w:lsdException w:name="Light Grid Accent 3" w:uiPriority="62"/>
-    <w:lsdException w:name="Medium Shading 1 Accent 3" w:uiPriority="63"/>
-    <w:lsdException w:name="Medium Shading 2 Accent 3" w:uiPriority="64"/>
-    <w:lsdException w:name="Medium List 1 Accent 3" w:uiPriority="65"/>
-    <w:lsdException w:name="Medium List 2 Accent 3" w:uiPriority="66"/>
-    <w:lsdException w:name="Medium Grid 1 Accent 3" w:uiPriority="67"/>
-    <w:lsdException w:name="Medium Grid 2 Accent 3" w:uiPriority="68"/>
-    <w:lsdException w:name="Medium Grid 3 Accent 3" w:uiPriority="69"/>
-    <w:lsdException w:name="Dark List Accent 3" w:uiPriority="70"/>
-    <w:lsdException w:name="Colorful Shading Accent 3" w:uiPriority="71"/>
-    <w:lsdException w:name="Colorful List Accent 3" w:uiPriority="72"/>
-    <w:lsdException w:name="Colorful Grid Accent 3" w:uiPriority="73"/>
-    <w:lsdException w:name="Light Shading Accent 4" w:uiPriority="60"/>
-    <w:lsdException w:name="Light List Accent 4" w:uiPriority="61"/>
-    <w:lsdException w:name="Light Grid Accent 4" w:uiPriority="62"/>
-    <w:lsdException w:name="Medium Shading 1 Accent 4" w:uiPriority="63"/>
-    <w:lsdException w:name="Medium Shading 2 Accent 4" w:uiPriority="64"/>
-    <w:lsdException w:name="Medium List 1 Accent 4" w:uiPriority="65"/>
-    <w:lsdException w:name="Medium List 2 Accent 4" w:uiPriority="66"/>
-    <w:lsdException w:name="Medium Grid 1 Accent 4" w:uiPriority="67"/>
-    <w:lsdException w:name="Medium Grid 2 Accent 4" w:uiPriority="68"/>
-    <w:lsdException w:name="Medium Grid 3 Accent 4" w:uiPriority="69"/>
-    <w:lsdException w:name="Dark List Accent 4" w:uiPriority="70"/>
-    <w:lsdException w:name="Colorful Shading Accent 4" w:uiPriority="71"/>
-    <w:lsdException w:name="Colorful List Accent 4" w:uiPriority="72"/>
-    <w:lsdException w:name="Colorful Grid Accent 4" w:uiPriority="73"/>
-    <w:lsdException w:name="Light Shading Accent 5" w:uiPriority="60"/>
-    <w:lsdException w:name="Light List Accent 5" w:uiPriority="61"/>
-    <w:lsdException w:name="Light Grid Accent 5" w:uiPriority="62"/>
-    <w:lsdException w:name="Medium Shading 1 Accent 5" w:uiPriority="63"/>
-    <w:lsdException w:name="Medium Shading 2 Accent 5" w:uiPriority="64"/>
-    <w:lsdException w:name="Medium List 1 Accent 5" w:uiPriority="65"/>
-    <w:lsdException w:name="Medium List 2 Accent 5" w:uiPriority="66"/>
-    <w:lsdException w:name="Medium Grid 1 Accent 5" w:uiPriority="67"/>
-    <w:lsdException w:name="Medium Grid 2 Accent 5" w:uiPriority="68"/>
-    <w:lsdException w:name="Medium Grid 3 Accent 5" w:uiPriority="69"/>
-    <w:lsdException w:name="Dark List Accent 5" w:uiPriority="70"/>
-    <w:lsdException w:name="Colorful Shading Accent 5" w:uiPriority="71"/>
-    <w:lsdException w:name="Colorful List Accent 5" w:uiPriority="72"/>
-    <w:lsdException w:name="Colorful Grid Accent 5" w:uiPriority="73"/>
-    <w:lsdException w:name="Light Shading Accent 6" w:uiPriority="60"/>
-    <w:lsdException w:name="Light List Accent 6" w:uiPriority="61"/>
-    <w:lsdException w:name="Light Grid Accent 6" w:uiPriority="62"/>
-    <w:lsdException w:name="Medium Shading 1 Accent 6" w:uiPriority="63"/>
-    <w:lsdException w:name="Medium Shading 2 Accent 6" w:uiPriority="64"/>
-    <w:lsdException w:name="Medium List 1 Accent 6" w:uiPriority="65"/>
-    <w:lsdException w:name="Medium List 2 Accent 6" w:uiPriority="66"/>
-    <w:lsdException w:name="Medium Grid 1 Accent 6" w:uiPriority="67"/>
-    <w:lsdException w:name="Medium Grid 2 Accent 6" w:uiPriority="68"/>
-    <w:lsdException w:name="Medium Grid 3 Accent 6" w:uiPriority="69"/>
-    <w:lsdException w:name="Dark List Accent 6" w:uiPriority="70"/>
-    <w:lsdException w:name="Colorful Shading Accent 6" w:uiPriority="71"/>
-    <w:lsdException w:name="Colorful List Accent 6" w:uiPriority="72"/>
-    <w:lsdException w:name="Colorful Grid Accent 6" w:uiPriority="73"/>
-    <w:lsdException w:name="Subtle Emphasis" w:uiPriority="19" w:qFormat="1"/>
-    <w:lsdException w:name="Intense Emphasis" w:uiPriority="21" w:qFormat="1"/>
-    <w:lsdException w:name="Subtle Reference" w:uiPriority="31" w:qFormat="1"/>
-    <w:lsdException w:name="Intense Reference" w:uiPriority="32" w:qFormat="1"/>
-    <w:lsdException w:name="Book Title" w:uiPriority="33" w:qFormat="1"/>
-    <w:lsdException w:name="Bibliography" w:semiHidden="1" w:uiPriority="37" w:unhideWhenUsed="1"/>
-    <w:lsdException w:name="TOC Heading" w:semiHidden="1" w:uiPriority="39" w:unhideWhenUsed="1" w:qFormat="1"/>
-    <w:lsdException w:name="Plain Table 1" w:uiPriority="41"/>
-    <w:lsdException w:name="Plain Table 2" w:uiPriority="42"/>
-    <w:lsdException w:name="Plain Table 3" w:uiPriority="43"/>
-    <w:lsdException w:name="Plain Table 4" w:uiPriority="44"/>
-    <w:lsdException w:name="Plain Table 5" w:uiPriority="45"/>
-    <w:lsdException w:name="Grid Table Light" w:uiPriority="40"/>
-    <w:lsdException w:name="Grid Table 1 Light" w:uiPriority="46"/>
-    <w:lsdException w:name="Grid Table 2" w:uiPriority="47"/>
-    <w:lsdException w:name="Grid Table 3" w:uiPriority="48"/>
-    <w:lsdException w:name="Grid Table 4" w:uiPriority="49"/>
-    <w:lsdException w:name="Grid Table 5 Dark" w:uiPriority="50"/>
-    <w:lsdException w:name="Grid Table 6 Colorful" w:uiPriority="51"/>
-    <w:lsdException w:name="Grid Table 7 Colorful" w:uiPriority="52"/>
-    <w:lsdException w:name="Grid Table 1 Light Accent 1" w:uiPriority="46"/>
-    <w:lsdException w:name="Grid Table 2 Accent 1" w:uiPriority="47"/>
-    <w:lsdException w:name="Grid Table 3 Accent 1" w:uiPriority="48"/>
-    <w:lsdException w:name="Grid Table 4 Accent 1" w:uiPriority="49"/>
-    <w:lsdException w:name="Grid Table 5 Dark Accent 1" w:uiPriority="50"/>
-    <w:lsdException w:name="Grid Table 6 Colorful Accent 1" w:uiPriority="51"/>
-    <w:lsdException w:name="Grid Table 7 Colorful Accent 1" w:uiPriority="52"/>
-    <w:lsdException w:name="Grid Table 1 Light Accent 2" w:uiPriority="46"/>
-    <w:lsdException w:name="Grid Table 2 Accent 2" w:uiPriority="47"/>
-    <w:lsdException w:name="Grid Table 3 Accent 2" w:uiPriority="48"/>
-    <w:lsdException w:name="Grid Table 4 Accent 2" w:uiPriority="49"/>
-    <w:lsdException w:name="Grid Table 5 Dark Accent 2" w:uiPriority="50"/>
-    <w:lsdException w:name="Grid Table 6 Colorful Accent 2" w:uiPriority="51"/>
-    <w:lsdException w:name="Grid Table 7 Colorful Accent 2" w:uiPriority="52"/>
-    <w:lsdException w:name="Grid Table 1 Light Accent 3" w:uiPriority="46"/>
-    <w:lsdException w:name="Grid Table 2 Accent 3" w:uiPriority="47"/>
-    <w:lsdException w:name="Grid Table 3 Accent 3" w:uiPriority="48"/>
-    <w:lsdException w:name="Grid Table 4 Accent 3" w:uiPriority="49"/>
-    <w:lsdException w:name="Grid Table 5 Dark Accent 3" w:uiPriority="50"/>
-    <w:lsdException w:name="Grid Table 6 Colorful Accent 3" w:uiPriority="51"/>
-    <w:lsdException w:name="Grid Table 7 Colorful Accent 3" w:uiPriority="52"/>
-    <w:lsdException w:name="Grid Table 1 Light Accent 4" w:uiPriority="46"/>
-    <w:lsdException w:name="Grid Table 2 Accent 4" w:uiPriority="47"/>
-    <w:lsdException w:name="Grid Table 3 Accent 4" w:uiPriority="48"/>
-    <w:lsdException w:name="Grid Table 4 Accent 4" w:uiPriority="49"/>
-    <w:lsdException w:name="Grid Table 5 Dark Accent 4" w:uiPriority="50"/>
-    <w:lsdException w:name="Grid Table 6 Colorful Accent 4" w:uiPriority="51"/>
-    <w:lsdException w:name="Grid Table 7 Colorful Accent 4" w:uiPriority="52"/>
-    <w:lsdException w:name="Grid Table 1 Light Accent 5" w:uiPriority="46"/>
-    <w:lsdException w:name="Grid Table 2 Accent 5" w:uiPriority="47"/>
-    <w:lsdException w:name="Grid Table 3 Accent 5" w:uiPriority="48"/>
-    <w:lsdException w:name="Grid Table 4 Accent 5" w:uiPriority="49"/>
-    <w:lsdException w:name="Grid Table 5 Dark Accent 5" w:uiPriority="50"/>
-    <w:lsdException w:name="Grid Table 6 Colorful Accent 5" w:uiPriority="51"/>
-    <w:lsdException w:name="Grid Table 7 Colorful Accent 5" w:uiPriority="52"/>
-    <w:lsdException w:name="Grid Table 1 Light Accent 6" w:uiPriority="46"/>
-    <w:lsdException w:name="Grid Table 2 Accent 6" w:uiPriority="47"/>
-    <w:lsdException w:name="Grid Table 3 Accent 6" w:uiPriority="48"/>
-    <w:lsdException w:name="Grid Table 4 Accent 6" w:uiPriority="49"/>
-    <w:lsdException w:name="Grid Table 5 Dark Accent 6" w:uiPriority="50"/>
-    <w:lsdException w:name="Grid Table 6 Colorful Accent 6" w:uiPriority="51"/>
-    <w:lsdException w:name="Grid Table 7 Colorful Accent 6" w:uiPriority="52"/>
-    <w:lsdException w:name="List Table 1 Light" w:uiPriority="46"/>
-    <w:lsdException w:name="List Table 2" w:uiPriority="47"/>
-    <w:lsdException w:name="List Table 3" w:uiPriority="48"/>
-    <w:lsdException w:name="List Table 4" w:uiPriority="49"/>
-    <w:lsdException w:name="List Table 5 Dark" w:uiPriority="50"/>
-    <w:lsdException w:name="List Table 6 Colorful" w:uiPriority="51"/>
-    <w:lsdException w:name="List Table 7 Colorful" w:uiPriority="52"/>
-    <w:lsdException w:name="List Table 1 Light Accent 1" w:uiPriority="46"/>
-    <w:lsdException w:name="List Table 2 Accent 1" w:uiPriority="47"/>
-    <w:lsdException w:name="List Table 3 Accent 1" w:uiPriority="48"/>
-    <w:lsdException w:name="List Table 4 Accent 1" w:uiPriority="49"/>
-    <w:lsdException w:name="List Table 5 Dark Accent 1" w:uiPriority="50"/>
-    <w:lsdException w:name="List Table 6 Colorful Accent 1" w:uiPriority="51"/>
-    <w:lsdException w:name="List Table 7 Colorful Accent 1" w:uiPriority="52"/>
-    <w:lsdException w:name="List Table 1 Light Accent 2" w:uiPriority="46"/>
-    <w:lsdException w:name="List Table 2 Accent 2" w:uiPriority="47"/>
-    <w:lsdException w:name="List Table 3 Accent 2" w:uiPriority="48"/>
-    <w:lsdException w:name="List Table 4 Accent 2" w:uiPriority="49"/>
-    <w:lsdException w:name="List Table 5 Dark Accent 2" w:uiPriority="50"/>
-    <w:lsdException w:name="List Table 6 Colorful Accent 2" w:uiPriority="51"/>
-    <w:lsdException w:name="List Table 7 Colorful Accent 2" w:uiPriority="52"/>
-    <w:lsdException w:name="List Table 1 Light Accent 3" w:uiPriority="46"/>
-    <w:lsdException w:name="List Table 2 Accent 3" w:uiPriority="47"/>
-    <w:lsdException w:name="List Table 3 Accent 3" w:uiPriority="48"/>
-    <w:lsdException w:name="List Table 4 Accent 3" w:uiPriority="49"/>
-    <w:lsdException w:name="List Table 5 Dark Accent 3" w:uiPriority="50"/>
-    <w:lsdException w:name="List Table 6 Colorful Accent 3" w:uiPriority="51"/>
-    <w:lsdException w:name="List Table 7 Colorful Accent 3" w:uiPriority="52"/>
-    <w:lsdException w:name="List Table 1 Light Accent 4" w:uiPriority="46"/>
-    <w:lsdException w:name="List Table 2 Accent 4" w:uiPriority="47"/>
-    <w:lsdException w:name="List Table 3 Accent 4" w:uiPriority="48"/>
-    <w:lsdException w:name="List Table 4 Accent 4" w:uiPriority="49"/>
-    <w:lsdException w:name="List Table 5 Dark Accent 4" w:uiPriority="50"/>
-    <w:lsdException w:name="List Table 6 Colorful Accent 4" w:uiPriority="51"/>
-    <w:lsdException w:name="List Table 7 Colorful Accent 4" w:uiPriority="52"/>
-    <w:lsdException w:name="List Table 1 Light Accent 5" w:uiPriority="46"/>
-    <w:lsdException w:name="List Table 2 Accent 5" w:uiPriority="47"/>
-    <w:lsdException w:name="List Table 3 Accent 5" w:uiPriority="48"/>
-    <w:lsdException w:name="List Table 4 Accent 5" w:uiPriority="49"/>
-    <w:lsdException w:name="List Table 5 Dark Accent 5" w:uiPriority="50"/>
-    <w:lsdException w:name="List Table 6 Colorful Accent 5" w:uiPriority="51"/>
-    <w:lsdException w:name="List Table 7 Colorful Accent 5" w:uiPriority="52"/>
-    <w:lsdException w:name="List Table 1 Light Accent 6" w:uiPriority="46"/>
-    <w:lsdException w:name="List Table 2 Accent 6" w:uiPriority="47"/>
-    <w:lsdException w:name="List Table 3 Accent 6" w:uiPriority="48"/>
-    <w:lsdException w:name="List Table 4 Accent 6" w:uiPriority="49"/>
-    <w:lsdException w:name="List Table 5 Dark Accent 6" w:uiPriority="50"/>
-    <w:lsdException w:name="List Table 6 Colorful Accent 6" w:uiPriority="51"/>
-    <w:lsdException w:name="List Table 7 Colorful Accent 6" w:uiPriority="52"/>
+  <w:latentStyles w:defLockedState="0" w:defUIPriority="99" w:defSemiHidden="1" w:defUnhideWhenUsed="1" w:defQFormat="0" w:count="267">
+    <w:lsdException w:name="Normal" w:semiHidden="0" w:uiPriority="0" w:unhideWhenUsed="0" w:qFormat="1"/>
+    <w:lsdException w:name="heading 1" w:semiHidden="0" w:uiPriority="9" w:unhideWhenUsed="0" w:qFormat="1"/>
+    <w:lsdException w:name="heading 2" w:uiPriority="9" w:qFormat="1"/>
+    <w:lsdException w:name="heading 3" w:uiPriority="9" w:qFormat="1"/>
+    <w:lsdException w:name="heading 4" w:uiPriority="9" w:qFormat="1"/>
+    <w:lsdException w:name="heading 5" w:uiPriority="9" w:qFormat="1"/>
+    <w:lsdException w:name="heading 6" w:uiPriority="9" w:qFormat="1"/>
+    <w:lsdException w:name="heading 7" w:uiPriority="9" w:qFormat="1"/>
+    <w:lsdException w:name="heading 8" w:uiPriority="9" w:qFormat="1"/>
+    <w:lsdException w:name="heading 9" w:uiPriority="9" w:qFormat="1"/>
+    <w:lsdException w:name="toc 1" w:uiPriority="39"/>
+    <w:lsdException w:name="toc 2" w:uiPriority="39"/>
+    <w:lsdException w:name="toc 3" w:uiPriority="39"/>
+    <w:lsdException w:name="toc 4" w:uiPriority="39"/>
+    <w:lsdException w:name="toc 5" w:uiPriority="39"/>
+    <w:lsdException w:name="toc 6" w:uiPriority="39"/>
+    <w:lsdException w:name="toc 7" w:uiPriority="39"/>
+    <w:lsdException w:name="toc 8" w:uiPriority="39"/>
+    <w:lsdException w:name="toc 9" w:uiPriority="39"/>
+    <w:lsdException w:name="caption" w:uiPriority="35" w:qFormat="1"/>
+    <w:lsdException w:name="Title" w:semiHidden="0" w:uiPriority="10" w:unhideWhenUsed="0" w:qFormat="1"/>
+    <w:lsdException w:name="Default Paragraph Font" w:uiPriority="1"/>
+    <w:lsdException w:name="Subtitle" w:semiHidden="0" w:uiPriority="11" w:unhideWhenUsed="0" w:qFormat="1"/>
+    <w:lsdException w:name="Strong" w:semiHidden="0" w:uiPriority="22" w:unhideWhenUsed="0" w:qFormat="1"/>
+    <w:lsdException w:name="Emphasis" w:semiHidden="0" w:uiPriority="20" w:unhideWhenUsed="0" w:qFormat="1"/>
+    <w:lsdException w:name="Table Grid" w:semiHidden="0" w:uiPriority="59" w:unhideWhenUsed="0"/>
+    <w:lsdException w:name="Placeholder Text" w:unhideWhenUsed="0"/>
+    <w:lsdException w:name="No Spacing" w:semiHidden="0" w:uiPriority="1" w:unhideWhenUsed="0" w:qFormat="1"/>
+    <w:lsdException w:name="Light Shading" w:semiHidden="0" w:uiPriority="60" w:unhideWhenUsed="0"/>
+    <w:lsdException w:name="Light List" w:semiHidden="0" w:uiPriority="61" w:unhideWhenUsed="0"/>
+    <w:lsdException w:name="Light Grid" w:semiHidden="0" w:uiPriority="62" w:unhideWhenUsed="0"/>
+    <w:lsdException w:name="Medium Shading 1" w:semiHidden="0" w:uiPriority="63" w:unhideWhenUsed="0"/>
+    <w:lsdException w:name="Medium Shading 2" w:semiHidden="0" w:uiPriority="64" w:unhideWhenUsed="0"/>
+    <w:lsdException w:name="Medium List 1" w:semiHidden="0" w:uiPriority="65" w:unhideWhenUsed="0"/>
+    <w:lsdException w:name="Medium List 2" w:semiHidden="0" w:uiPriority="66" w:unhideWhenUsed="0"/>
+    <w:lsdException w:name="Medium Grid 1" w:semiHidden="0" w:uiPriority="67" w:unhideWhenUsed="0"/>
+    <w:lsdException w:name="Medium Grid 2" w:semiHidden="0" w:uiPriority="68" w:unhideWhenUsed="0"/>
+    <w:lsdException w:name="Medium Grid 3" w:semiHidden="0" w:uiPriority="69" w:unhideWhenUsed="0"/>
+    <w:lsdException w:name="Dark List" w:semiHidden="0" w:uiPriority="70" w:unhideWhenUsed="0"/>
+    <w:lsdException w:name="Colorful Shading" w:semiHidden="0" w:uiPriority="71" w:unhideWhenUsed="0"/>
+    <w:lsdException w:name="Colorful List" w:semiHidden="0" w:uiPriority="72" w:unhideWhenUsed="0"/>
+    <w:lsdException w:name="Colorful Grid" w:semiHidden="0" w:uiPriority="73" w:unhideWhenUsed="0"/>
+    <w:lsdException w:name="Light Shading Accent 1" w:semiHidden="0" w:uiPriority="60" w:unhideWhenUsed="0"/>
+    <w:lsdException w:name="Light List Accent 1" w:semiHidden="0" w:uiPriority="61" w:unhideWhenUsed="0"/>
+    <w:lsdException w:name="Light Grid Accent 1" w:semiHidden="0" w:uiPriority="62" w:unhideWhenUsed="0"/>
+    <w:lsdException w:name="Medium Shading 1 Accent 1" w:semiHidden="0" w:uiPriority="63" w:unhideWhenUsed="0"/>
+    <w:lsdException w:name="Medium Shading 2 Accent 1" w:semiHidden="0" w:uiPriority="64" w:unhideWhenUsed="0"/>
+    <w:lsdException w:name="Medium List 1 Accent 1" w:semiHidden="0" w:uiPriority="65" w:unhideWhenUsed="0"/>
+    <w:lsdException w:name="Revision" w:unhideWhenUsed="0"/>
+    <w:lsdException w:name="List Paragraph" w:semiHidden="0" w:uiPriority="34" w:unhideWhenUsed="0" w:qFormat="1"/>
+    <w:lsdException w:name="Quote" w:semiHidden="0" w:uiPriority="29" w:unhideWhenUsed="0" w:qFormat="1"/>
+    <w:lsdException w:name="Intense Quote" w:semiHidden="0" w:uiPriority="30" w:unhideWhenUsed="0" w:qFormat="1"/>
+    <w:lsdException w:name="Medium List 2 Accent 1" w:semiHidden="0" w:uiPriority="66" w:unhideWhenUsed="0"/>
+    <w:lsdException w:name="Medium Grid 1 Accent 1" w:semiHidden="0" w:uiPriority="67" w:unhideWhenUsed="0"/>
+    <w:lsdException w:name="Medium Grid 2 Accent 1" w:semiHidden="0" w:uiPriority="68" w:unhideWhenUsed="0"/>
+    <w:lsdException w:name="Medium Grid 3 Accent 1" w:semiHidden="0" w:uiPriority="69" w:unhideWhenUsed="0"/>
+    <w:lsdException w:name="Dark List Accent 1" w:semiHidden="0" w:uiPriority="70" w:unhideWhenUsed="0"/>
+    <w:lsdException w:name="Colorful Shading Accent 1" w:semiHidden="0" w:uiPriority="71" w:unhideWhenUsed="0"/>
+    <w:lsdException w:name="Colorful List Accent 1" w:semiHidden="0" w:uiPriority="72" w:unhideWhenUsed="0"/>
+    <w:lsdException w:name="Colorful Grid Accent 1" w:semiHidden="0" w:uiPriority="73" w:unhideWhenUsed="0"/>
+    <w:lsdException w:name="Light Shading Accent 2" w:semiHidden="0" w:uiPriority="60" w:unhideWhenUsed="0"/>
+    <w:lsdException w:name="Light List Accent 2" w:semiHidden="0" w:uiPriority="61" w:unhideWhenUsed="0"/>
+    <w:lsdException w:name="Light Grid Accent 2" w:semiHidden="0" w:uiPriority="62" w:unhideWhenUsed="0"/>
+    <w:lsdException w:name="Medium Shading 1 Accent 2" w:semiHidden="0" w:uiPriority="63" w:unhideWhenUsed="0"/>
+    <w:lsdException w:name="Medium Shading 2 Accent 2" w:semiHidden="0" w:uiPriority="64" w:unhideWhenUsed="0"/>
+    <w:lsdException w:name="Medium List 1 Accent 2" w:semiHidden="0" w:uiPriority="65" w:unhideWhenUsed="0"/>
+    <w:lsdException w:name="Medium List 2 Accent 2" w:semiHidden="0" w:uiPriority="66" w:unhideWhenUsed="0"/>
+    <w:lsdException w:name="Medium Grid 1 Accent 2" w:semiHidden="0" w:uiPriority="67" w:unhideWhenUsed="0"/>
+    <w:lsdException w:name="Medium Grid 2 Accent 2" w:semiHidden="0" w:uiPriority="68" w:unhideWhenUsed="0"/>
+    <w:lsdException w:name="Medium Grid 3 Accent 2" w:semiHidden="0" w:uiPriority="69" w:unhideWhenUsed="0"/>
+    <w:lsdException w:name="Dark List Accent 2" w:semiHidden="0" w:uiPriority="70" w:unhideWhenUsed="0"/>
+    <w:lsdException w:name="Colorful Shading Accent 2" w:semiHidden="0" w:uiPriority="71" w:unhideWhenUsed="0"/>
+    <w:lsdException w:name="Colorful List Accent 2" w:semiHidden="0" w:uiPriority="72" w:unhideWhenUsed="0"/>
+    <w:lsdException w:name="Colorful Grid Accent 2" w:semiHidden="0" w:uiPriority="73" w:unhideWhenUsed="0"/>
+    <w:lsdException w:name="Light Shading Accent 3" w:semiHidden="0" w:uiPriority="60" w:unhideWhenUsed="0"/>
+    <w:lsdException w:name="Light List Accent 3" w:semiHidden="0" w:uiPriority="61" w:unhideWhenUsed="0"/>
+    <w:lsdException w:name="Light Grid Accent 3" w:semiHidden="0" w:uiPriority="62" w:unhideWhenUsed="0"/>
+    <w:lsdException w:name="Medium Shading 1 Accent 3" w:semiHidden="0" w:uiPriority="63" w:unhideWhenUsed="0"/>
+    <w:lsdException w:name="Medium Shading 2 Accent 3" w:semiHidden="0" w:uiPriority="64" w:unhideWhenUsed="0"/>
+    <w:lsdException w:name="Medium List 1 Accent 3" w:semiHidden="0" w:uiPriority="65" w:unhideWhenUsed="0"/>
+    <w:lsdException w:name="Medium List 2 Accent 3" w:semiHidden="0" w:uiPriority="66" w:unhideWhenUsed="0"/>
+    <w:lsdException w:name="Medium Grid 1 Accent 3" w:semiHidden="0" w:uiPriority="67" w:unhideWhenUsed="0"/>
+    <w:lsdException w:name="Medium Grid 2 Accent 3" w:semiHidden="0" w:uiPriority="68" w:unhideWhenUsed="0"/>
+    <w:lsdException w:name="Medium Grid 3 Accent 3" w:semiHidden="0" w:uiPriority="69" w:unhideWhenUsed="0"/>
+    <w:lsdException w:name="Dark List Accent 3" w:semiHidden="0" w:uiPriority="70" w:unhideWhenUsed="0"/>
+    <w:lsdException w:name="Colorful Shading Accent 3" w:semiHidden="0" w:uiPriority="71" w:unhideWhenUsed="0"/>
+    <w:lsdException w:name="Colorful List Accent 3" w:semiHidden="0" w:uiPriority="72" w:unhideWhenUsed="0"/>
+    <w:lsdException w:name="Colorful Grid Accent 3" w:semiHidden="0" w:uiPriority="73" w:unhideWhenUsed="0"/>
+    <w:lsdException w:name="Light Shading Accent 4" w:semiHidden="0" w:uiPriority="60" w:unhideWhenUsed="0"/>
+    <w:lsdException w:name="Light List Accent 4" w:semiHidden="0" w:uiPriority="61" w:unhideWhenUsed="0"/>
+    <w:lsdException w:name="Light Grid Accent 4" w:semiHidden="0" w:uiPriority="62" w:unhideWhenUsed="0"/>
+    <w:lsdException w:name="Medium Shading 1 Accent 4" w:semiHidden="0" w:uiPriority="63" w:unhideWhenUsed="0"/>
+    <w:lsdException w:name="Medium Shading 2 Accent 4" w:semiHidden="0" w:uiPriority="64" w:unhideWhenUsed="0"/>
+    <w:lsdException w:name="Medium List 1 Accent 4" w:semiHidden="0" w:uiPriority="65" w:unhideWhenUsed="0"/>
+    <w:lsdException w:name="Medium List 2 Accent 4" w:semiHidden="0" w:uiPriority="66" w:unhideWhenUsed="0"/>
+    <w:lsdException w:name="Medium Grid 1 Accent 4" w:semiHidden="0" w:uiPriority="67" w:unhideWhenUsed="0"/>
+    <w:lsdException w:name="Medium Grid 2 Accent 4" w:semiHidden="0" w:uiPriority="68" w:unhideWhenUsed="0"/>
+    <w:lsdException w:name="Medium Grid 3 Accent 4" w:semiHidden="0" w:uiPriority="69" w:unhideWhenUsed="0"/>
+    <w:lsdException w:name="Dark List Accent 4" w:semiHidden="0" w:uiPriority="70" w:unhideWhenUsed="0"/>
+    <w:lsdException w:name="Colorful Shading Accent 4" w:semiHidden="0" w:uiPriority="71" w:unhideWhenUsed="0"/>
+    <w:lsdException w:name="Colorful List Accent 4" w:semiHidden="0" w:uiPriority="72" w:unhideWhenUsed="0"/>
+    <w:lsdException w:name="Colorful Grid Accent 4" w:semiHidden="0" w:uiPriority="73" w:unhideWhenUsed="0"/>
+    <w:lsdException w:name="Light Shading Accent 5" w:semiHidden="0" w:uiPriority="60" w:unhideWhenUsed="0"/>
+    <w:lsdException w:name="Light List Accent 5" w:semiHidden="0" w:uiPriority="61" w:unhideWhenUsed="0"/>
+    <w:lsdException w:name="Light Grid Accent 5" w:semiHidden="0" w:uiPriority="62" w:unhideWhenUsed="0"/>
+    <w:lsdException w:name="Medium Shading 1 Accent 5" w:semiHidden="0" w:uiPriority="63" w:unhideWhenUsed="0"/>
+    <w:lsdException w:name="Medium Shading 2 Accent 5" w:semiHidden="0" w:uiPriority="64" w:unhideWhenUsed="0"/>
+    <w:lsdException w:name="Medium List 1 Accent 5" w:semiHidden="0" w:uiPriority="65" w:unhideWhenUsed="0"/>
+    <w:lsdException w:name="Medium List 2 Accent 5" w:semiHidden="0" w:uiPriority="66" w:unhideWhenUsed="0"/>
+    <w:lsdException w:name="Medium Grid 1 Accent 5" w:semiHidden="0" w:uiPriority="67" w:unhideWhenUsed="0"/>
+    <w:lsdException w:name="Medium Grid 2 Accent 5" w:semiHidden="0" w:uiPriority="68" w:unhideWhenUsed="0"/>
+    <w:lsdException w:name="Medium Grid 3 Accent 5" w:semiHidden="0" w:uiPriority="69" w:unhideWhenUsed="0"/>
+    <w:lsdException w:name="Dark List Accent 5" w:semiHidden="0" w:uiPriority="70" w:unhideWhenUsed="0"/>
+    <w:lsdException w:name="Colorful Shading Accent 5" w:semiHidden="0" w:uiPriority="71" w:unhideWhenUsed="0"/>
+    <w:lsdException w:name="Colorful List Accent 5" w:semiHidden="0" w:uiPriority="72" w:unhideWhenUsed="0"/>
+    <w:lsdException w:name="Colorful Grid Accent 5" w:semiHidden="0" w:uiPriority="73" w:unhideWhenUsed="0"/>
+    <w:lsdException w:name="Light Shading Accent 6" w:semiHidden="0" w:uiPriority="60" w:unhideWhenUsed="0"/>
+    <w:lsdException w:name="Light List Accent 6" w:semiHidden="0" w:uiPriority="61" w:unhideWhenUsed="0"/>
+    <w:lsdException w:name="Light Grid Accent 6" w:semiHidden="0" w:uiPriority="62" w:unhideWhenUsed="0"/>
+    <w:lsdException w:name="Medium Shading 1 Accent 6" w:semiHidden="0" w:uiPriority="63" w:unhideWhenUsed="0"/>
+    <w:lsdException w:name="Medium Shading 2 Accent 6" w:semiHidden="0" w:uiPriority="64" w:unhideWhenUsed="0"/>
+    <w:lsdException w:name="Medium List 1 Accent 6" w:semiHidden="0" w:uiPriority="65" w:unhideWhenUsed="0"/>
+    <w:lsdException w:name="Medium List 2 Accent 6" w:semiHidden="0" w:uiPriority="66" w:unhideWhenUsed="0"/>
+    <w:lsdException w:name="Medium Grid 1 Accent 6" w:semiHidden="0" w:uiPriority="67" w:unhideWhenUsed="0"/>
+    <w:lsdException w:name="Medium Grid 2 Accent 6" w:semiHidden="0" w:uiPriority="68" w:unhideWhenUsed="0"/>
+    <w:lsdException w:name="Medium Grid 3 Accent 6" w:semiHidden="0" w:uiPriority="69" w:unhideWhenUsed="0"/>
+    <w:lsdException w:name="Dark List Accent 6" w:semiHidden="0" w:uiPriority="70" w:unhideWhenUsed="0"/>
+    <w:lsdException w:name="Colorful Shading Accent 6" w:semiHidden="0" w:uiPriority="71" w:unhideWhenUsed="0"/>
+    <w:lsdException w:name="Colorful List Accent 6" w:semiHidden="0" w:uiPriority="72" w:unhideWhenUsed="0"/>
+    <w:lsdException w:name="Colorful Grid Accent 6" w:semiHidden="0" w:uiPriority="73" w:unhideWhenUsed="0"/>
+    <w:lsdException w:name="Subtle Emphasis" w:semiHidden="0" w:uiPriority="19" w:unhideWhenUsed="0" w:qFormat="1"/>
+    <w:lsdException w:name="Intense Emphasis" w:semiHidden="0" w:uiPriority="21" w:unhideWhenUsed="0" w:qFormat="1"/>
+    <w:lsdException w:name="Subtle Reference" w:semiHidden="0" w:uiPriority="31" w:unhideWhenUsed="0" w:qFormat="1"/>
+    <w:lsdException w:name="Intense Reference" w:semiHidden="0" w:uiPriority="32" w:unhideWhenUsed="0" w:qFormat="1"/>
+    <w:lsdException w:name="Book Title" w:semiHidden="0" w:uiPriority="33" w:unhideWhenUsed="0" w:qFormat="1"/>
+    <w:lsdException w:name="Bibliography" w:uiPriority="37"/>
+    <w:lsdException w:name="TOC Heading" w:uiPriority="39" w:qFormat="1"/>
+  </w:latentStyles>
+  <w:style w:type="paragraph" w:default="1" w:styleId="Normal">
+    <w:name w:val="Normal"/>
+    <w:qFormat/>
+  </w:style>
+  <w:style w:type="character" w:default="1" w:styleId="DefaultParagraphFont">
+    <w:name w:val="Default Paragraph Font"/>
+    <w:uiPriority w:val="1"/>
+    <w:semiHidden/>
+    <w:unhideWhenUsed/>
+  </w:style>
+  <w:style w:type="table" w:default="1" w:styleId="TableNormal">
+    <w:name w:val="Normal Table"/>
+    <w:uiPriority w:val="99"/>
+    <w:semiHidden/>
+    <w:unhideWhenUsed/>
+    <w:tblPr>
+      <w:tblInd w:w="0" w:type="dxa"/>
+      <w:tblCellMar>
+        <w:top w:w="0" w:type="dxa"/>
+        <w:left w:w="108" w:type="dxa"/>
+        <w:bottom w:w="0" w:type="dxa"/>
+        <w:right w:w="108" w:type="dxa"/>
+      </w:tblCellMar>
+    </w:tblPr>
+  </w:style>
+  <w:style w:type="numbering" w:default="1" w:styleId="NoList">
+    <w:name w:val="No List"/>
+    <w:uiPriority w:val="99"/>
+    <w:semiHidden/>
+    <w:unhideWhenUsed/>
+  </w:style>
+  <w:style w:type="paragraph" w:styleId="ListParagraph">
+    <w:name w:val="List Paragraph"/>
+    <w:basedOn w:val="Normal"/>
+    <w:uiPriority w:val="34"/>
+    <w:qFormat/>
+    <w:rsid w:val="00963BEB"/>
+    <w:pPr>
+      <w:ind w:left="720"/>
+      <w:contextualSpacing/>
+    </w:pPr>
+  </w:style>
+  <w:style w:type="character" w:styleId="Hyperlink">
+    <w:name w:val="Hyperlink"/>
+    <w:basedOn w:val="DefaultParagraphFont"/>
+    <w:uiPriority w:val="99"/>
+    <w:unhideWhenUsed/>
+    <w:rsid w:val="001D4C8F"/>
+    <w:rPr>
+      <w:color w:val="0000FF"/>
+      <w:u w:val="single"/>
+    </w:rPr>
+  </w:style>
+  <w:style w:type="character" w:customStyle="1" w:styleId="apple-converted-space">
+    <w:name w:val="apple-converted-space"/>
+    <w:basedOn w:val="DefaultParagraphFont"/>
+    <w:rsid w:val="001D4C8F"/>
+  </w:style>
+</w:styles>
+</file>
+
+<file path=word/stylesWithEffects.xml><?xml version="1.0" encoding="utf-8"?>
+<w:styles xmlns:wpc="http://schemas.microsoft.com/office/word/2010/wordprocessingCanvas" xmlns:mc="http://schemas.openxmlformats.org/markup-compatibility/2006" xmlns:o="urn:schemas-microsoft-com:office:office" xmlns:r="http://schemas.openxmlformats.org/officeDocument/2006/relationships" xmlns:m="http://schemas.openxmlformats.org/officeDocument/2006/math" xmlns:v="urn:schemas-microsoft-com:vml" xmlns:wp14="http://schemas.microsoft.com/office/word/2010/wordprocessingDrawing" xmlns:wp="http://schemas.openxmlformats.org/drawingml/2006/wordprocessingDrawing" xmlns:w10="urn:schemas-microsoft-com:office:word" xmlns:w="http://schemas.openxmlformats.org/wordprocessingml/2006/main" xmlns:w14="http://schemas.microsoft.com/office/word/2010/wordml" xmlns:wpg="http://schemas.microsoft.com/office/word/2010/wordprocessingGroup" xmlns:wpi="http://schemas.microsoft.com/office/word/2010/wordprocessingInk" xmlns:wne="http://schemas.microsoft.com/office/word/2006/wordml" xmlns:wps="http://schemas.microsoft.com/office/word/2010/wordprocessingShape" mc:Ignorable="w14 wp14">
+  <w:docDefaults>
+    <w:rPrDefault>
+      <w:rPr>
+        <w:rFonts w:asciiTheme="minorHAnsi" w:eastAsiaTheme="minorHAnsi" w:hAnsiTheme="minorHAnsi" w:cstheme="minorBidi"/>
+        <w:sz w:val="22"/>
+        <w:szCs w:val="22"/>
+        <w:lang w:val="en-US" w:eastAsia="en-US" w:bidi="ar-SA"/>
+      </w:rPr>
+    </w:rPrDefault>
+    <w:pPrDefault>
+      <w:pPr>
+        <w:spacing w:after="200" w:line="276" w:lineRule="auto"/>
+      </w:pPr>
+    </w:pPrDefault>
+  </w:docDefaults>
+  <w:latentStyles w:defLockedState="0" w:defUIPriority="99" w:defSemiHidden="1" w:defUnhideWhenUsed="1" w:defQFormat="0" w:count="267">
+    <w:lsdException w:name="Normal" w:semiHidden="0" w:uiPriority="0" w:unhideWhenUsed="0" w:qFormat="1"/>
+    <w:lsdException w:name="heading 1" w:semiHidden="0" w:uiPriority="9" w:unhideWhenUsed="0" w:qFormat="1"/>
+    <w:lsdException w:name="heading 2" w:uiPriority="9" w:qFormat="1"/>
+    <w:lsdException w:name="heading 3" w:uiPriority="9" w:qFormat="1"/>
+    <w:lsdException w:name="heading 4" w:uiPriority="9" w:qFormat="1"/>
+    <w:lsdException w:name="heading 5" w:uiPriority="9" w:qFormat="1"/>
+    <w:lsdException w:name="heading 6" w:uiPriority="9" w:qFormat="1"/>
+    <w:lsdException w:name="heading 7" w:uiPriority="9" w:qFormat="1"/>
+    <w:lsdException w:name="heading 8" w:uiPriority="9" w:qFormat="1"/>
+    <w:lsdException w:name="heading 9" w:uiPriority="9" w:qFormat="1"/>
+    <w:lsdException w:name="toc 1" w:uiPriority="39"/>
+    <w:lsdException w:name="toc 2" w:uiPriority="39"/>
+    <w:lsdException w:name="toc 3" w:uiPriority="39"/>
+    <w:lsdException w:name="toc 4" w:uiPriority="39"/>
+    <w:lsdException w:name="toc 5" w:uiPriority="39"/>
+    <w:lsdException w:name="toc 6" w:uiPriority="39"/>
+    <w:lsdException w:name="toc 7" w:uiPriority="39"/>
+    <w:lsdException w:name="toc 8" w:uiPriority="39"/>
+    <w:lsdException w:name="toc 9" w:uiPriority="39"/>
+    <w:lsdException w:name="caption" w:uiPriority="35" w:qFormat="1"/>
+    <w:lsdException w:name="Title" w:semiHidden="0" w:uiPriority="10" w:unhideWhenUsed="0" w:qFormat="1"/>
+    <w:lsdException w:name="Default Paragraph Font" w:uiPriority="1"/>
+    <w:lsdException w:name="Subtitle" w:semiHidden="0" w:uiPriority="11" w:unhideWhenUsed="0" w:qFormat="1"/>
+    <w:lsdException w:name="Strong" w:semiHidden="0" w:uiPriority="22" w:unhideWhenUsed="0" w:qFormat="1"/>
+    <w:lsdException w:name="Emphasis" w:semiHidden="0" w:uiPriority="20" w:unhideWhenUsed="0" w:qFormat="1"/>
+    <w:lsdException w:name="Table Grid" w:semiHidden="0" w:uiPriority="59" w:unhideWhenUsed="0"/>
+    <w:lsdException w:name="Placeholder Text" w:unhideWhenUsed="0"/>
+    <w:lsdException w:name="No Spacing" w:semiHidden="0" w:uiPriority="1" w:unhideWhenUsed="0" w:qFormat="1"/>
+    <w:lsdException w:name="Light Shading" w:semiHidden="0" w:uiPriority="60" w:unhideWhenUsed="0"/>
+    <w:lsdException w:name="Light List" w:semiHidden="0" w:uiPriority="61" w:unhideWhenUsed="0"/>
+    <w:lsdException w:name="Light Grid" w:semiHidden="0" w:uiPriority="62" w:unhideWhenUsed="0"/>
+    <w:lsdException w:name="Medium Shading 1" w:semiHidden="0" w:uiPriority="63" w:unhideWhenUsed="0"/>
+    <w:lsdException w:name="Medium Shading 2" w:semiHidden="0" w:uiPriority="64" w:unhideWhenUsed="0"/>
+    <w:lsdException w:name="Medium List 1" w:semiHidden="0" w:uiPriority="65" w:unhideWhenUsed="0"/>
+    <w:lsdException w:name="Medium List 2" w:semiHidden="0" w:uiPriority="66" w:unhideWhenUsed="0"/>
+    <w:lsdException w:name="Medium Grid 1" w:semiHidden="0" w:uiPriority="67" w:unhideWhenUsed="0"/>
+    <w:lsdException w:name="Medium Grid 2" w:semiHidden="0" w:uiPriority="68" w:unhideWhenUsed="0"/>
+    <w:lsdException w:name="Medium Grid 3" w:semiHidden="0" w:uiPriority="69" w:unhideWhenUsed="0"/>
+    <w:lsdException w:name="Dark List" w:semiHidden="0" w:uiPriority="70" w:unhideWhenUsed="0"/>
+    <w:lsdException w:name="Colorful Shading" w:semiHidden="0" w:uiPriority="71" w:unhideWhenUsed="0"/>
+    <w:lsdException w:name="Colorful List" w:semiHidden="0" w:uiPriority="72" w:unhideWhenUsed="0"/>
+    <w:lsdException w:name="Colorful Grid" w:semiHidden="0" w:uiPriority="73" w:unhideWhenUsed="0"/>
+    <w:lsdException w:name="Light Shading Accent 1" w:semiHidden="0" w:uiPriority="60" w:unhideWhenUsed="0"/>
+    <w:lsdException w:name="Light List Accent 1" w:semiHidden="0" w:uiPriority="61" w:unhideWhenUsed="0"/>
+    <w:lsdException w:name="Light Grid Accent 1" w:semiHidden="0" w:uiPriority="62" w:unhideWhenUsed="0"/>
+    <w:lsdException w:name="Medium Shading 1 Accent 1" w:semiHidden="0" w:uiPriority="63" w:unhideWhenUsed="0"/>
+    <w:lsdException w:name="Medium Shading 2 Accent 1" w:semiHidden="0" w:uiPriority="64" w:unhideWhenUsed="0"/>
+    <w:lsdException w:name="Medium List 1 Accent 1" w:semiHidden="0" w:uiPriority="65" w:unhideWhenUsed="0"/>
+    <w:lsdException w:name="Revision" w:unhideWhenUsed="0"/>
+    <w:lsdException w:name="List Paragraph" w:semiHidden="0" w:uiPriority="34" w:unhideWhenUsed="0" w:qFormat="1"/>
+    <w:lsdException w:name="Quote" w:semiHidden="0" w:uiPriority="29" w:unhideWhenUsed="0" w:qFormat="1"/>
+    <w:lsdException w:name="Intense Quote" w:semiHidden="0" w:uiPriority="30" w:unhideWhenUsed="0" w:qFormat="1"/>
+    <w:lsdException w:name="Medium List 2 Accent 1" w:semiHidden="0" w:uiPriority="66" w:unhideWhenUsed="0"/>
+    <w:lsdException w:name="Medium Grid 1 Accent 1" w:semiHidden="0" w:uiPriority="67" w:unhideWhenUsed="0"/>
+    <w:lsdException w:name="Medium Grid 2 Accent 1" w:semiHidden="0" w:uiPriority="68" w:unhideWhenUsed="0"/>
+    <w:lsdException w:name="Medium Grid 3 Accent 1" w:semiHidden="0" w:uiPriority="69" w:unhideWhenUsed="0"/>
+    <w:lsdException w:name="Dark List Accent 1" w:semiHidden="0" w:uiPriority="70" w:unhideWhenUsed="0"/>
+    <w:lsdException w:name="Colorful Shading Accent 1" w:semiHidden="0" w:uiPriority="71" w:unhideWhenUsed="0"/>
+    <w:lsdException w:name="Colorful List Accent 1" w:semiHidden="0" w:uiPriority="72" w:unhideWhenUsed="0"/>
+    <w:lsdException w:name="Colorful Grid Accent 1" w:semiHidden="0" w:uiPriority="73" w:unhideWhenUsed="0"/>
+    <w:lsdException w:name="Light Shading Accent 2" w:semiHidden="0" w:uiPriority="60" w:unhideWhenUsed="0"/>
+    <w:lsdException w:name="Light List Accent 2" w:semiHidden="0" w:uiPriority="61" w:unhideWhenUsed="0"/>
+    <w:lsdException w:name="Light Grid Accent 2" w:semiHidden="0" w:uiPriority="62" w:unhideWhenUsed="0"/>
+    <w:lsdException w:name="Medium Shading 1 Accent 2" w:semiHidden="0" w:uiPriority="63" w:unhideWhenUsed="0"/>
+    <w:lsdException w:name="Medium Shading 2 Accent 2" w:semiHidden="0" w:uiPriority="64" w:unhideWhenUsed="0"/>
+    <w:lsdException w:name="Medium List 1 Accent 2" w:semiHidden="0" w:uiPriority="65" w:unhideWhenUsed="0"/>
+    <w:lsdException w:name="Medium List 2 Accent 2" w:semiHidden="0" w:uiPriority="66" w:unhideWhenUsed="0"/>
+    <w:lsdException w:name="Medium Grid 1 Accent 2" w:semiHidden="0" w:uiPriority="67" w:unhideWhenUsed="0"/>
+    <w:lsdException w:name="Medium Grid 2 Accent 2" w:semiHidden="0" w:uiPriority="68" w:unhideWhenUsed="0"/>
+    <w:lsdException w:name="Medium Grid 3 Accent 2" w:semiHidden="0" w:uiPriority="69" w:unhideWhenUsed="0"/>
+    <w:lsdException w:name="Dark List Accent 2" w:semiHidden="0" w:uiPriority="70" w:unhideWhenUsed="0"/>
+    <w:lsdException w:name="Colorful Shading Accent 2" w:semiHidden="0" w:uiPriority="71" w:unhideWhenUsed="0"/>
+    <w:lsdException w:name="Colorful List Accent 2" w:semiHidden="0" w:uiPriority="72" w:unhideWhenUsed="0"/>
+    <w:lsdException w:name="Colorful Grid Accent 2" w:semiHidden="0" w:uiPriority="73" w:unhideWhenUsed="0"/>
+    <w:lsdException w:name="Light Shading Accent 3" w:semiHidden="0" w:uiPriority="60" w:unhideWhenUsed="0"/>
+    <w:lsdException w:name="Light List Accent 3" w:semiHidden="0" w:uiPriority="61" w:unhideWhenUsed="0"/>
+    <w:lsdException w:name="Light Grid Accent 3" w:semiHidden="0" w:uiPriority="62" w:unhideWhenUsed="0"/>
+    <w:lsdException w:name="Medium Shading 1 Accent 3" w:semiHidden="0" w:uiPriority="63" w:unhideWhenUsed="0"/>
+    <w:lsdException w:name="Medium Shading 2 Accent 3" w:semiHidden="0" w:uiPriority="64" w:unhideWhenUsed="0"/>
+    <w:lsdException w:name="Medium List 1 Accent 3" w:semiHidden="0" w:uiPriority="65" w:unhideWhenUsed="0"/>
+    <w:lsdException w:name="Medium List 2 Accent 3" w:semiHidden="0" w:uiPriority="66" w:unhideWhenUsed="0"/>
+    <w:lsdException w:name="Medium Grid 1 Accent 3" w:semiHidden="0" w:uiPriority="67" w:unhideWhenUsed="0"/>
+    <w:lsdException w:name="Medium Grid 2 Accent 3" w:semiHidden="0" w:uiPriority="68" w:unhideWhenUsed="0"/>
+    <w:lsdException w:name="Medium Grid 3 Accent 3" w:semiHidden="0" w:uiPriority="69" w:unhideWhenUsed="0"/>
+    <w:lsdException w:name="Dark List Accent 3" w:semiHidden="0" w:uiPriority="70" w:unhideWhenUsed="0"/>
+    <w:lsdException w:name="Colorful Shading Accent 3" w:semiHidden="0" w:uiPriority="71" w:unhideWhenUsed="0"/>
+    <w:lsdException w:name="Colorful List Accent 3" w:semiHidden="0" w:uiPriority="72" w:unhideWhenUsed="0"/>
+    <w:lsdException w:name="Colorful Grid Accent 3" w:semiHidden="0" w:uiPriority="73" w:unhideWhenUsed="0"/>
+    <w:lsdException w:name="Light Shading Accent 4" w:semiHidden="0" w:uiPriority="60" w:unhideWhenUsed="0"/>
+    <w:lsdException w:name="Light List Accent 4" w:semiHidden="0" w:uiPriority="61" w:unhideWhenUsed="0"/>
+    <w:lsdException w:name="Light Grid Accent 4" w:semiHidden="0" w:uiPriority="62" w:unhideWhenUsed="0"/>
+    <w:lsdException w:name="Medium Shading 1 Accent 4" w:semiHidden="0" w:uiPriority="63" w:unhideWhenUsed="0"/>
+    <w:lsdException w:name="Medium Shading 2 Accent 4" w:semiHidden="0" w:uiPriority="64" w:unhideWhenUsed="0"/>
+    <w:lsdException w:name="Medium List 1 Accent 4" w:semiHidden="0" w:uiPriority="65" w:unhideWhenUsed="0"/>
+    <w:lsdException w:name="Medium List 2 Accent 4" w:semiHidden="0" w:uiPriority="66" w:unhideWhenUsed="0"/>
+    <w:lsdException w:name="Medium Grid 1 Accent 4" w:semiHidden="0" w:uiPriority="67" w:unhideWhenUsed="0"/>
+    <w:lsdException w:name="Medium Grid 2 Accent 4" w:semiHidden="0" w:uiPriority="68" w:unhideWhenUsed="0"/>
+    <w:lsdException w:name="Medium Grid 3 Accent 4" w:semiHidden="0" w:uiPriority="69" w:unhideWhenUsed="0"/>
+    <w:lsdException w:name="Dark List Accent 4" w:semiHidden="0" w:uiPriority="70" w:unhideWhenUsed="0"/>
+    <w:lsdException w:name="Colorful Shading Accent 4" w:semiHidden="0" w:uiPriority="71" w:unhideWhenUsed="0"/>
+    <w:lsdException w:name="Colorful List Accent 4" w:semiHidden="0" w:uiPriority="72" w:unhideWhenUsed="0"/>
+    <w:lsdException w:name="Colorful Grid Accent 4" w:semiHidden="0" w:uiPriority="73" w:unhideWhenUsed="0"/>
+    <w:lsdException w:name="Light Shading Accent 5" w:semiHidden="0" w:uiPriority="60" w:unhideWhenUsed="0"/>
+    <w:lsdException w:name="Light List Accent 5" w:semiHidden="0" w:uiPriority="61" w:unhideWhenUsed="0"/>
+    <w:lsdException w:name="Light Grid Accent 5" w:semiHidden="0" w:uiPriority="62" w:unhideWhenUsed="0"/>
+    <w:lsdException w:name="Medium Shading 1 Accent 5" w:semiHidden="0" w:uiPriority="63" w:unhideWhenUsed="0"/>
+    <w:lsdException w:name="Medium Shading 2 Accent 5" w:semiHidden="0" w:uiPriority="64" w:unhideWhenUsed="0"/>
+    <w:lsdException w:name="Medium List 1 Accent 5" w:semiHidden="0" w:uiPriority="65" w:unhideWhenUsed="0"/>
+    <w:lsdException w:name="Medium List 2 Accent 5" w:semiHidden="0" w:uiPriority="66" w:unhideWhenUsed="0"/>
+    <w:lsdException w:name="Medium Grid 1 Accent 5" w:semiHidden="0" w:uiPriority="67" w:unhideWhenUsed="0"/>
+    <w:lsdException w:name="Medium Grid 2 Accent 5" w:semiHidden="0" w:uiPriority="68" w:unhideWhenUsed="0"/>
+    <w:lsdException w:name="Medium Grid 3 Accent 5" w:semiHidden="0" w:uiPriority="69" w:unhideWhenUsed="0"/>
+    <w:lsdException w:name="Dark List Accent 5" w:semiHidden="0" w:uiPriority="70" w:unhideWhenUsed="0"/>
+    <w:lsdException w:name="Colorful Shading Accent 5" w:semiHidden="0" w:uiPriority="71" w:unhideWhenUsed="0"/>
+    <w:lsdException w:name="Colorful List Accent 5" w:semiHidden="0" w:uiPriority="72" w:unhideWhenUsed="0"/>
+    <w:lsdException w:name="Colorful Grid Accent 5" w:semiHidden="0" w:uiPriority="73" w:unhideWhenUsed="0"/>
+    <w:lsdException w:name="Light Shading Accent 6" w:semiHidden="0" w:uiPriority="60" w:unhideWhenUsed="0"/>
+    <w:lsdException w:name="Light List Accent 6" w:semiHidden="0" w:uiPriority="61" w:unhideWhenUsed="0"/>
+    <w:lsdException w:name="Light Grid Accent 6" w:semiHidden="0" w:uiPriority="62" w:unhideWhenUsed="0"/>
+    <w:lsdException w:name="Medium Shading 1 Accent 6" w:semiHidden="0" w:uiPriority="63" w:unhideWhenUsed="0"/>
+    <w:lsdException w:name="Medium Shading 2 Accent 6" w:semiHidden="0" w:uiPriority="64" w:unhideWhenUsed="0"/>
+    <w:lsdException w:name="Medium List 1 Accent 6" w:semiHidden="0" w:uiPriority="65" w:unhideWhenUsed="0"/>
+    <w:lsdException w:name="Medium List 2 Accent 6" w:semiHidden="0" w:uiPriority="66" w:unhideWhenUsed="0"/>
+    <w:lsdException w:name="Medium Grid 1 Accent 6" w:semiHidden="0" w:uiPriority="67" w:unhideWhenUsed="0"/>
+    <w:lsdException w:name="Medium Grid 2 Accent 6" w:semiHidden="0" w:uiPriority="68" w:unhideWhenUsed="0"/>
+    <w:lsdException w:name="Medium Grid 3 Accent 6" w:semiHidden="0" w:uiPriority="69" w:unhideWhenUsed="0"/>
+    <w:lsdException w:name="Dark List Accent 6" w:semiHidden="0" w:uiPriority="70" w:unhideWhenUsed="0"/>
+    <w:lsdException w:name="Colorful Shading Accent 6" w:semiHidden="0" w:uiPriority="71" w:unhideWhenUsed="0"/>
+    <w:lsdException w:name="Colorful List Accent 6" w:semiHidden="0" w:uiPriority="72" w:unhideWhenUsed="0"/>
+    <w:lsdException w:name="Colorful Grid Accent 6" w:semiHidden="0" w:uiPriority="73" w:unhideWhenUsed="0"/>
+    <w:lsdException w:name="Subtle Emphasis" w:semiHidden="0" w:uiPriority="19" w:unhideWhenUsed="0" w:qFormat="1"/>
+    <w:lsdException w:name="Intense Emphasis" w:semiHidden="0" w:uiPriority="21" w:unhideWhenUsed="0" w:qFormat="1"/>
+    <w:lsdException w:name="Subtle Reference" w:semiHidden="0" w:uiPriority="31" w:unhideWhenUsed="0" w:qFormat="1"/>
+    <w:lsdException w:name="Intense Reference" w:semiHidden="0" w:uiPriority="32" w:unhideWhenUsed="0" w:qFormat="1"/>
+    <w:lsdException w:name="Book Title" w:semiHidden="0" w:uiPriority="33" w:unhideWhenUsed="0" w:qFormat="1"/>
+    <w:lsdException w:name="Bibliography" w:uiPriority="37"/>
+    <w:lsdException w:name="TOC Heading" w:uiPriority="39" w:qFormat="1"/>
   </w:latentStyles>
   <w:style w:type="paragraph" w:default="1" w:styleId="Normal">
     <w:name w:val="Normal"/>

</xml_diff>